<commit_message>
Updated another course to ECTS grading
</commit_message>
<xml_diff>
--- a/software-design-and-architecture/РПД/003669_Проектирование и архитектура программного обеспечения_18_5080_6с_Литвинов_Брыксин.docx
+++ b/software-design-and-architecture/РПД/003669_Проектирование и архитектура программного обеспечения_18_5080_6с_Литвинов_Брыксин.docx
@@ -633,7 +633,19 @@
         <w:rPr>
           <w:rFonts w:ascii="Times New Roman" w:hAnsi="Times New Roman" w:cs="Times New Roman"/>
         </w:rPr>
-        <w:t>Цель изучения дисциплины: ознакомление студентов с основными принципами проектирования крупных программных продуктов и комплексов.</w:t>
+        <w:t xml:space="preserve">Цель изучения дисциплины: ознакомление </w:t>
+      </w:r>
+      <w:r>
+        <w:rPr>
+          <w:rFonts w:ascii="Times New Roman" w:hAnsi="Times New Roman" w:cs="Times New Roman"/>
+        </w:rPr>
+        <w:t>обучающихся</w:t>
+      </w:r>
+      <w:r>
+        <w:rPr>
+          <w:rFonts w:ascii="Times New Roman" w:hAnsi="Times New Roman" w:cs="Times New Roman"/>
+        </w:rPr>
+        <w:t xml:space="preserve"> с основными принципами проектирования крупных программных продуктов и комплексов.</w:t>
       </w:r>
       <w:r>
         <w:rPr>
@@ -841,7 +853,19 @@
         <w:rPr>
           <w:rFonts w:ascii="Times New Roman" w:hAnsi="Times New Roman" w:cs="Times New Roman"/>
         </w:rPr>
-        <w:t xml:space="preserve">Программа курса предназначена для студентов </w:t>
+        <w:t xml:space="preserve">Программа курса предназначена для </w:t>
+      </w:r>
+      <w:r>
+        <w:rPr>
+          <w:rFonts w:ascii="Times New Roman" w:hAnsi="Times New Roman" w:cs="Times New Roman"/>
+        </w:rPr>
+        <w:t>обучающихся</w:t>
+      </w:r>
+      <w:r>
+        <w:rPr>
+          <w:rFonts w:ascii="Times New Roman" w:hAnsi="Times New Roman" w:cs="Times New Roman"/>
+        </w:rPr>
+        <w:t xml:space="preserve"> </w:t>
       </w:r>
       <w:r>
         <w:rPr>
@@ -931,7 +955,19 @@
         <w:rPr>
           <w:rFonts w:ascii="Times New Roman" w:hAnsi="Times New Roman" w:cs="Times New Roman"/>
         </w:rPr>
-        <w:t>Максимальная эффективность программы будет обеспечена при условии, что студент имел опыт разработки промышленных или исследовательских программных продуктов.</w:t>
+        <w:t xml:space="preserve">Максимальная эффективность программы будет обеспечена при условии, что </w:t>
+      </w:r>
+      <w:r>
+        <w:rPr>
+          <w:rFonts w:ascii="Times New Roman" w:hAnsi="Times New Roman" w:cs="Times New Roman"/>
+        </w:rPr>
+        <w:t>обучающийся</w:t>
+      </w:r>
+      <w:r>
+        <w:rPr>
+          <w:rFonts w:ascii="Times New Roman" w:hAnsi="Times New Roman" w:cs="Times New Roman"/>
+        </w:rPr>
+        <w:t xml:space="preserve"> имел опыт разработки промышленных или исследовательских программных продуктов.</w:t>
       </w:r>
     </w:p>
     <w:p>
@@ -8080,97 +8116,32 @@
         <w:rPr>
           <w:rFonts w:ascii="Times New Roman" w:hAnsi="Times New Roman" w:cs="Times New Roman"/>
         </w:rPr>
-        <w:t xml:space="preserve">Выводы. Архитектура компьютерной игры </w:t>
+        <w:t xml:space="preserve">Выводы. </w:t>
+      </w:r>
+      <w:r>
+        <w:rPr>
+          <w:rFonts w:ascii="Times New Roman" w:hAnsi="Times New Roman" w:cs="Times New Roman"/>
+        </w:rPr>
+        <w:t xml:space="preserve">Архитектура системы контроля версий </w:t>
       </w:r>
       <w:r>
         <w:rPr>
           <w:rFonts w:ascii="Times New Roman" w:hAnsi="Times New Roman" w:cs="Times New Roman"/>
           <w:lang w:val="en-US"/>
         </w:rPr>
-        <w:t>Battle</w:t>
-      </w:r>
-      <w:r>
-        <w:rPr>
-          <w:rFonts w:ascii="Times New Roman" w:hAnsi="Times New Roman" w:cs="Times New Roman"/>
-        </w:rPr>
-        <w:t xml:space="preserve"> </w:t>
-      </w:r>
-      <w:r>
-        <w:rPr>
-          <w:rFonts w:ascii="Times New Roman" w:hAnsi="Times New Roman" w:cs="Times New Roman"/>
-          <w:lang w:val="en-US"/>
-        </w:rPr>
-        <w:t>for</w:t>
-      </w:r>
-      <w:r>
-        <w:rPr>
-          <w:rFonts w:ascii="Times New Roman" w:hAnsi="Times New Roman" w:cs="Times New Roman"/>
-        </w:rPr>
-        <w:t xml:space="preserve"> </w:t>
-      </w:r>
-      <w:r>
-        <w:rPr>
-          <w:rFonts w:ascii="Times New Roman" w:hAnsi="Times New Roman" w:cs="Times New Roman"/>
-          <w:lang w:val="en-US"/>
-        </w:rPr>
-        <w:t>Wesnoth</w:t>
-      </w:r>
-      <w:r>
-        <w:rPr>
-          <w:rFonts w:ascii="Times New Roman" w:hAnsi="Times New Roman" w:cs="Times New Roman"/>
-        </w:rPr>
-        <w:t xml:space="preserve">: </w:t>
-      </w:r>
-      <w:r>
-        <w:rPr>
-          <w:rFonts w:ascii="Times New Roman" w:hAnsi="Times New Roman" w:cs="Times New Roman"/>
-        </w:rPr>
-        <w:t xml:space="preserve">основные архитектурные соображения, компонентная архитектура, </w:t>
-      </w:r>
-      <w:r>
-        <w:rPr>
-          <w:rFonts w:ascii="Times New Roman" w:hAnsi="Times New Roman" w:cs="Times New Roman"/>
-          <w:lang w:val="en-US"/>
-        </w:rPr>
-        <w:t>Wesnoth</w:t>
-      </w:r>
-      <w:r>
-        <w:rPr>
-          <w:rFonts w:ascii="Times New Roman" w:hAnsi="Times New Roman" w:cs="Times New Roman"/>
-        </w:rPr>
-        <w:t xml:space="preserve"> </w:t>
-      </w:r>
-      <w:r>
-        <w:rPr>
-          <w:rFonts w:ascii="Times New Roman" w:hAnsi="Times New Roman" w:cs="Times New Roman"/>
-          <w:lang w:val="en-US"/>
-        </w:rPr>
-        <w:t>Markup</w:t>
-      </w:r>
-      <w:r>
-        <w:rPr>
-          <w:rFonts w:ascii="Times New Roman" w:hAnsi="Times New Roman" w:cs="Times New Roman"/>
-        </w:rPr>
-        <w:t xml:space="preserve"> </w:t>
-      </w:r>
-      <w:r>
-        <w:rPr>
-          <w:rFonts w:ascii="Times New Roman" w:hAnsi="Times New Roman" w:cs="Times New Roman"/>
-          <w:lang w:val="en-US"/>
-        </w:rPr>
-        <w:t>Language</w:t>
-      </w:r>
-      <w:r>
-        <w:rPr>
-          <w:rFonts w:ascii="Times New Roman" w:hAnsi="Times New Roman" w:cs="Times New Roman"/>
-        </w:rPr>
-        <w:t xml:space="preserve">, </w:t>
-      </w:r>
-      <w:r>
-        <w:rPr>
-          <w:rFonts w:ascii="Times New Roman" w:hAnsi="Times New Roman" w:cs="Times New Roman"/>
-        </w:rPr>
-        <w:t>внутренняя модель данных. Архитектура подсистемы многопользовательской игры. Выводы.</w:t>
+        <w:t>Subversion</w:t>
+      </w:r>
+      <w:r>
+        <w:rPr>
+          <w:rFonts w:ascii="Times New Roman" w:hAnsi="Times New Roman" w:cs="Times New Roman"/>
+        </w:rPr>
+        <w:t>. Требования, статическая структура, представление ревизий, структура репозитория. Проблемы и ограничения, выводы</w:t>
+      </w:r>
+      <w:r>
+        <w:rPr>
+          <w:rFonts w:ascii="Times New Roman" w:hAnsi="Times New Roman" w:cs="Times New Roman"/>
+        </w:rPr>
+        <w:t>.</w:t>
       </w:r>
     </w:p>
     <w:p>
@@ -8567,7 +8538,7 @@
           <w:rFonts w:ascii="Times New Roman" w:hAnsi="Times New Roman" w:cs="Times New Roman"/>
           <w:bCs/>
         </w:rPr>
-        <w:t xml:space="preserve">. Преподаватель вправе задавать дополнительные вопросы по билету, чтобы проверить уровень понимания материала. </w:t>
+        <w:t xml:space="preserve">. Преподаватель вправе задавать дополнительные вопросы по билету, чтобы проверить уровень понимания материала. После ответа на вопросы билета преподаватель вправе задать дополнительные вопросы по </w:t>
       </w:r>
       <w:r>
         <w:rPr>
@@ -8575,7 +8546,7 @@
           <w:bCs/>
         </w:rPr>
         <w:lastRenderedPageBreak/>
-        <w:t>После ответа на вопросы билета преподаватель вправе задать дополнительные вопросы по любой теме из списка вопросов, вынесенных на зачёт</w:t>
+        <w:t>любой теме из списка вопросов, вынесенных на зачёт</w:t>
       </w:r>
       <w:r>
         <w:rPr>
@@ -9616,7 +9587,6 @@
           <w:rFonts w:ascii="Times New Roman" w:hAnsi="Times New Roman" w:cs="Times New Roman"/>
           <w:bCs/>
         </w:rPr>
-        <w:lastRenderedPageBreak/>
         <w:t>□ Формируется дисциплиной.</w:t>
       </w:r>
     </w:p>
@@ -9634,6 +9604,7 @@
           <w:rFonts w:ascii="Segoe UI Symbol" w:hAnsi="Segoe UI Symbol" w:cs="Segoe UI Symbol"/>
           <w:bCs/>
         </w:rPr>
+        <w:lastRenderedPageBreak/>
         <w:t>✓</w:t>
       </w:r>
       <w:r>
@@ -9931,7 +9902,35 @@
           <w:rFonts w:ascii="Times New Roman" w:hAnsi="Times New Roman" w:cs="Times New Roman"/>
           <w:bCs/>
         </w:rPr>
-        <w:t>Понятие архитектуры, профессия “Архитектор”.</w:t>
+        <w:t xml:space="preserve">Понятие архитектуры, профессия </w:t>
+      </w:r>
+      <w:r>
+        <w:rPr>
+          <w:rFonts w:ascii="Times New Roman" w:hAnsi="Times New Roman" w:cs="Times New Roman"/>
+          <w:bCs/>
+        </w:rPr>
+        <w:t>«</w:t>
+      </w:r>
+      <w:r>
+        <w:rPr>
+          <w:rFonts w:ascii="Times New Roman" w:hAnsi="Times New Roman" w:cs="Times New Roman"/>
+          <w:bCs/>
+        </w:rPr>
+        <w:t>Архитектор</w:t>
+      </w:r>
+      <w:r>
+        <w:rPr>
+          <w:rFonts w:ascii="Times New Roman" w:hAnsi="Times New Roman" w:cs="Times New Roman"/>
+          <w:bCs/>
+        </w:rPr>
+        <w:t>»</w:t>
+      </w:r>
+      <w:r>
+        <w:rPr>
+          <w:rFonts w:ascii="Times New Roman" w:hAnsi="Times New Roman" w:cs="Times New Roman"/>
+          <w:bCs/>
+        </w:rPr>
+        <w:t>.</w:t>
       </w:r>
     </w:p>
     <w:p>
@@ -10311,7 +10310,35 @@
           <w:rFonts w:ascii="Times New Roman" w:hAnsi="Times New Roman" w:cs="Times New Roman"/>
           <w:bCs/>
         </w:rPr>
-        <w:t>Диаграммы “Сущность-связь”.</w:t>
+        <w:t xml:space="preserve">Диаграммы </w:t>
+      </w:r>
+      <w:r>
+        <w:rPr>
+          <w:rFonts w:ascii="Times New Roman" w:hAnsi="Times New Roman" w:cs="Times New Roman"/>
+          <w:bCs/>
+        </w:rPr>
+        <w:t>«</w:t>
+      </w:r>
+      <w:r>
+        <w:rPr>
+          <w:rFonts w:ascii="Times New Roman" w:hAnsi="Times New Roman" w:cs="Times New Roman"/>
+          <w:bCs/>
+        </w:rPr>
+        <w:t>Сущность-связь</w:t>
+      </w:r>
+      <w:r>
+        <w:rPr>
+          <w:rFonts w:ascii="Times New Roman" w:hAnsi="Times New Roman" w:cs="Times New Roman"/>
+          <w:bCs/>
+        </w:rPr>
+        <w:t>»</w:t>
+      </w:r>
+      <w:r>
+        <w:rPr>
+          <w:rFonts w:ascii="Times New Roman" w:hAnsi="Times New Roman" w:cs="Times New Roman"/>
+          <w:bCs/>
+        </w:rPr>
+        <w:t>.</w:t>
       </w:r>
     </w:p>
     <w:p>
@@ -10495,7 +10522,91 @@
           <w:rFonts w:ascii="Times New Roman" w:hAnsi="Times New Roman" w:cs="Times New Roman"/>
           <w:bCs/>
         </w:rPr>
-        <w:t>Паттерны “Агрегат”, “Фабрика”, “Репозиторий”.</w:t>
+        <w:t xml:space="preserve">Паттерны </w:t>
+      </w:r>
+      <w:r>
+        <w:rPr>
+          <w:rFonts w:ascii="Times New Roman" w:hAnsi="Times New Roman" w:cs="Times New Roman"/>
+          <w:bCs/>
+        </w:rPr>
+        <w:t>«</w:t>
+      </w:r>
+      <w:r>
+        <w:rPr>
+          <w:rFonts w:ascii="Times New Roman" w:hAnsi="Times New Roman" w:cs="Times New Roman"/>
+          <w:bCs/>
+        </w:rPr>
+        <w:t>Агрегат</w:t>
+      </w:r>
+      <w:r>
+        <w:rPr>
+          <w:rFonts w:ascii="Times New Roman" w:hAnsi="Times New Roman" w:cs="Times New Roman"/>
+          <w:bCs/>
+        </w:rPr>
+        <w:t>»</w:t>
+      </w:r>
+      <w:r>
+        <w:rPr>
+          <w:rFonts w:ascii="Times New Roman" w:hAnsi="Times New Roman" w:cs="Times New Roman"/>
+          <w:bCs/>
+        </w:rPr>
+        <w:t xml:space="preserve">, </w:t>
+      </w:r>
+      <w:r>
+        <w:rPr>
+          <w:rFonts w:ascii="Times New Roman" w:hAnsi="Times New Roman" w:cs="Times New Roman"/>
+          <w:bCs/>
+        </w:rPr>
+        <w:t>«</w:t>
+      </w:r>
+      <w:r>
+        <w:rPr>
+          <w:rFonts w:ascii="Times New Roman" w:hAnsi="Times New Roman" w:cs="Times New Roman"/>
+          <w:bCs/>
+        </w:rPr>
+        <w:t>Фабрика</w:t>
+      </w:r>
+      <w:r>
+        <w:rPr>
+          <w:rFonts w:ascii="Times New Roman" w:hAnsi="Times New Roman" w:cs="Times New Roman"/>
+          <w:bCs/>
+        </w:rPr>
+        <w:t>»</w:t>
+      </w:r>
+      <w:r>
+        <w:rPr>
+          <w:rFonts w:ascii="Times New Roman" w:hAnsi="Times New Roman" w:cs="Times New Roman"/>
+          <w:bCs/>
+        </w:rPr>
+        <w:t xml:space="preserve">, </w:t>
+      </w:r>
+      <w:r>
+        <w:rPr>
+          <w:rFonts w:ascii="Times New Roman" w:hAnsi="Times New Roman" w:cs="Times New Roman"/>
+          <w:bCs/>
+        </w:rPr>
+        <w:t>«</w:t>
+      </w:r>
+      <w:r>
+        <w:rPr>
+          <w:rFonts w:ascii="Times New Roman" w:hAnsi="Times New Roman" w:cs="Times New Roman"/>
+          <w:bCs/>
+        </w:rPr>
+        <w:t>Репозиторий</w:t>
+      </w:r>
+      <w:r>
+        <w:rPr>
+          <w:rFonts w:ascii="Times New Roman" w:hAnsi="Times New Roman" w:cs="Times New Roman"/>
+          <w:bCs/>
+        </w:rPr>
+        <w:t>»</w:t>
+      </w:r>
+      <w:r>
+        <w:rPr>
+          <w:rFonts w:ascii="Times New Roman" w:hAnsi="Times New Roman" w:cs="Times New Roman"/>
+          <w:bCs/>
+        </w:rPr>
+        <w:t>.</w:t>
       </w:r>
     </w:p>
     <w:p>
@@ -10515,7 +10626,35 @@
           <w:rFonts w:ascii="Times New Roman" w:hAnsi="Times New Roman" w:cs="Times New Roman"/>
           <w:bCs/>
         </w:rPr>
-        <w:t>Моделирование ограничений, паттерн “Спецификация”.</w:t>
+        <w:t xml:space="preserve">Моделирование ограничений, паттерн </w:t>
+      </w:r>
+      <w:r>
+        <w:rPr>
+          <w:rFonts w:ascii="Times New Roman" w:hAnsi="Times New Roman" w:cs="Times New Roman"/>
+          <w:bCs/>
+        </w:rPr>
+        <w:t>«</w:t>
+      </w:r>
+      <w:r>
+        <w:rPr>
+          <w:rFonts w:ascii="Times New Roman" w:hAnsi="Times New Roman" w:cs="Times New Roman"/>
+          <w:bCs/>
+        </w:rPr>
+        <w:t>Спецификация</w:t>
+      </w:r>
+      <w:r>
+        <w:rPr>
+          <w:rFonts w:ascii="Times New Roman" w:hAnsi="Times New Roman" w:cs="Times New Roman"/>
+          <w:bCs/>
+        </w:rPr>
+        <w:t>»</w:t>
+      </w:r>
+      <w:r>
+        <w:rPr>
+          <w:rFonts w:ascii="Times New Roman" w:hAnsi="Times New Roman" w:cs="Times New Roman"/>
+          <w:bCs/>
+        </w:rPr>
+        <w:t>.</w:t>
       </w:r>
     </w:p>
     <w:p>
@@ -10535,7 +10674,35 @@
           <w:rFonts w:ascii="Times New Roman" w:hAnsi="Times New Roman" w:cs="Times New Roman"/>
           <w:bCs/>
         </w:rPr>
-        <w:t>Паттерн “Компоновщик”.</w:t>
+        <w:t xml:space="preserve">Паттерн </w:t>
+      </w:r>
+      <w:r>
+        <w:rPr>
+          <w:rFonts w:ascii="Times New Roman" w:hAnsi="Times New Roman" w:cs="Times New Roman"/>
+          <w:bCs/>
+        </w:rPr>
+        <w:t>«</w:t>
+      </w:r>
+      <w:r>
+        <w:rPr>
+          <w:rFonts w:ascii="Times New Roman" w:hAnsi="Times New Roman" w:cs="Times New Roman"/>
+          <w:bCs/>
+        </w:rPr>
+        <w:t>Компоновщик</w:t>
+      </w:r>
+      <w:r>
+        <w:rPr>
+          <w:rFonts w:ascii="Times New Roman" w:hAnsi="Times New Roman" w:cs="Times New Roman"/>
+          <w:bCs/>
+        </w:rPr>
+        <w:t>»</w:t>
+      </w:r>
+      <w:r>
+        <w:rPr>
+          <w:rFonts w:ascii="Times New Roman" w:hAnsi="Times New Roman" w:cs="Times New Roman"/>
+          <w:bCs/>
+        </w:rPr>
+        <w:t>.</w:t>
       </w:r>
     </w:p>
     <w:p>
@@ -10555,7 +10722,35 @@
           <w:rFonts w:ascii="Times New Roman" w:hAnsi="Times New Roman" w:cs="Times New Roman"/>
           <w:bCs/>
         </w:rPr>
-        <w:t>Паттерн “Декоратор”.</w:t>
+        <w:t xml:space="preserve">Паттерн </w:t>
+      </w:r>
+      <w:r>
+        <w:rPr>
+          <w:rFonts w:ascii="Times New Roman" w:hAnsi="Times New Roman" w:cs="Times New Roman"/>
+          <w:bCs/>
+        </w:rPr>
+        <w:t>«</w:t>
+      </w:r>
+      <w:r>
+        <w:rPr>
+          <w:rFonts w:ascii="Times New Roman" w:hAnsi="Times New Roman" w:cs="Times New Roman"/>
+          <w:bCs/>
+        </w:rPr>
+        <w:t>Декоратор</w:t>
+      </w:r>
+      <w:r>
+        <w:rPr>
+          <w:rFonts w:ascii="Times New Roman" w:hAnsi="Times New Roman" w:cs="Times New Roman"/>
+          <w:bCs/>
+        </w:rPr>
+        <w:t>»</w:t>
+      </w:r>
+      <w:r>
+        <w:rPr>
+          <w:rFonts w:ascii="Times New Roman" w:hAnsi="Times New Roman" w:cs="Times New Roman"/>
+          <w:bCs/>
+        </w:rPr>
+        <w:t>.</w:t>
       </w:r>
     </w:p>
     <w:p>
@@ -10575,8 +10770,35 @@
           <w:rFonts w:ascii="Times New Roman" w:hAnsi="Times New Roman" w:cs="Times New Roman"/>
           <w:bCs/>
         </w:rPr>
-        <w:lastRenderedPageBreak/>
-        <w:t>Паттерн “Стратегия”.</w:t>
+        <w:t xml:space="preserve">Паттерн </w:t>
+      </w:r>
+      <w:r>
+        <w:rPr>
+          <w:rFonts w:ascii="Times New Roman" w:hAnsi="Times New Roman" w:cs="Times New Roman"/>
+          <w:bCs/>
+        </w:rPr>
+        <w:t>«</w:t>
+      </w:r>
+      <w:r>
+        <w:rPr>
+          <w:rFonts w:ascii="Times New Roman" w:hAnsi="Times New Roman" w:cs="Times New Roman"/>
+          <w:bCs/>
+        </w:rPr>
+        <w:t>Стратегия</w:t>
+      </w:r>
+      <w:r>
+        <w:rPr>
+          <w:rFonts w:ascii="Times New Roman" w:hAnsi="Times New Roman" w:cs="Times New Roman"/>
+          <w:bCs/>
+        </w:rPr>
+        <w:t>»</w:t>
+      </w:r>
+      <w:r>
+        <w:rPr>
+          <w:rFonts w:ascii="Times New Roman" w:hAnsi="Times New Roman" w:cs="Times New Roman"/>
+          <w:bCs/>
+        </w:rPr>
+        <w:t>.</w:t>
       </w:r>
     </w:p>
     <w:p>
@@ -10596,7 +10818,36 @@
           <w:rFonts w:ascii="Times New Roman" w:hAnsi="Times New Roman" w:cs="Times New Roman"/>
           <w:bCs/>
         </w:rPr>
-        <w:t>Паттерн “Адаптер”.</w:t>
+        <w:lastRenderedPageBreak/>
+        <w:t xml:space="preserve">Паттерн </w:t>
+      </w:r>
+      <w:r>
+        <w:rPr>
+          <w:rFonts w:ascii="Times New Roman" w:hAnsi="Times New Roman" w:cs="Times New Roman"/>
+          <w:bCs/>
+        </w:rPr>
+        <w:t>«</w:t>
+      </w:r>
+      <w:r>
+        <w:rPr>
+          <w:rFonts w:ascii="Times New Roman" w:hAnsi="Times New Roman" w:cs="Times New Roman"/>
+          <w:bCs/>
+        </w:rPr>
+        <w:t>Адаптер</w:t>
+      </w:r>
+      <w:r>
+        <w:rPr>
+          <w:rFonts w:ascii="Times New Roman" w:hAnsi="Times New Roman" w:cs="Times New Roman"/>
+          <w:bCs/>
+        </w:rPr>
+        <w:t>»</w:t>
+      </w:r>
+      <w:r>
+        <w:rPr>
+          <w:rFonts w:ascii="Times New Roman" w:hAnsi="Times New Roman" w:cs="Times New Roman"/>
+          <w:bCs/>
+        </w:rPr>
+        <w:t>.</w:t>
       </w:r>
     </w:p>
     <w:p>
@@ -10616,7 +10867,28 @@
           <w:rFonts w:ascii="Times New Roman" w:hAnsi="Times New Roman" w:cs="Times New Roman"/>
           <w:bCs/>
         </w:rPr>
-        <w:t>Паттерн “Прокси”.</w:t>
+        <w:t xml:space="preserve">Паттерн </w:t>
+      </w:r>
+      <w:r>
+        <w:rPr>
+          <w:rFonts w:ascii="Times New Roman" w:hAnsi="Times New Roman" w:cs="Times New Roman"/>
+          <w:bCs/>
+        </w:rPr>
+        <w:t>«</w:t>
+      </w:r>
+      <w:r>
+        <w:rPr>
+          <w:rFonts w:ascii="Times New Roman" w:hAnsi="Times New Roman" w:cs="Times New Roman"/>
+          <w:bCs/>
+        </w:rPr>
+        <w:t>Прокси</w:t>
+      </w:r>
+      <w:r>
+        <w:rPr>
+          <w:rFonts w:ascii="Times New Roman" w:hAnsi="Times New Roman" w:cs="Times New Roman"/>
+          <w:bCs/>
+        </w:rPr>
+        <w:t>».</w:t>
       </w:r>
     </w:p>
     <w:p>
@@ -10636,7 +10908,35 @@
           <w:rFonts w:ascii="Times New Roman" w:hAnsi="Times New Roman" w:cs="Times New Roman"/>
           <w:bCs/>
         </w:rPr>
-        <w:t>Паттерн “Фасад”.</w:t>
+        <w:t xml:space="preserve">Паттерн </w:t>
+      </w:r>
+      <w:r>
+        <w:rPr>
+          <w:rFonts w:ascii="Times New Roman" w:hAnsi="Times New Roman" w:cs="Times New Roman"/>
+          <w:bCs/>
+        </w:rPr>
+        <w:t>«</w:t>
+      </w:r>
+      <w:r>
+        <w:rPr>
+          <w:rFonts w:ascii="Times New Roman" w:hAnsi="Times New Roman" w:cs="Times New Roman"/>
+          <w:bCs/>
+        </w:rPr>
+        <w:t>Фасад</w:t>
+      </w:r>
+      <w:r>
+        <w:rPr>
+          <w:rFonts w:ascii="Times New Roman" w:hAnsi="Times New Roman" w:cs="Times New Roman"/>
+          <w:bCs/>
+        </w:rPr>
+        <w:t>»</w:t>
+      </w:r>
+      <w:r>
+        <w:rPr>
+          <w:rFonts w:ascii="Times New Roman" w:hAnsi="Times New Roman" w:cs="Times New Roman"/>
+          <w:bCs/>
+        </w:rPr>
+        <w:t>.</w:t>
       </w:r>
     </w:p>
     <w:p>
@@ -10656,7 +10956,35 @@
           <w:rFonts w:ascii="Times New Roman" w:hAnsi="Times New Roman" w:cs="Times New Roman"/>
           <w:bCs/>
         </w:rPr>
-        <w:t>Паттерн “Мост”.</w:t>
+        <w:t xml:space="preserve">Паттерн </w:t>
+      </w:r>
+      <w:r>
+        <w:rPr>
+          <w:rFonts w:ascii="Times New Roman" w:hAnsi="Times New Roman" w:cs="Times New Roman"/>
+          <w:bCs/>
+        </w:rPr>
+        <w:t>«</w:t>
+      </w:r>
+      <w:r>
+        <w:rPr>
+          <w:rFonts w:ascii="Times New Roman" w:hAnsi="Times New Roman" w:cs="Times New Roman"/>
+          <w:bCs/>
+        </w:rPr>
+        <w:t>Мост</w:t>
+      </w:r>
+      <w:r>
+        <w:rPr>
+          <w:rFonts w:ascii="Times New Roman" w:hAnsi="Times New Roman" w:cs="Times New Roman"/>
+          <w:bCs/>
+        </w:rPr>
+        <w:t>»</w:t>
+      </w:r>
+      <w:r>
+        <w:rPr>
+          <w:rFonts w:ascii="Times New Roman" w:hAnsi="Times New Roman" w:cs="Times New Roman"/>
+          <w:bCs/>
+        </w:rPr>
+        <w:t>.</w:t>
       </w:r>
     </w:p>
     <w:p>
@@ -10676,7 +11004,35 @@
           <w:rFonts w:ascii="Times New Roman" w:hAnsi="Times New Roman" w:cs="Times New Roman"/>
           <w:bCs/>
         </w:rPr>
-        <w:t>Паттерн “Приспособленец”.</w:t>
+        <w:t xml:space="preserve">Паттерн </w:t>
+      </w:r>
+      <w:r>
+        <w:rPr>
+          <w:rFonts w:ascii="Times New Roman" w:hAnsi="Times New Roman" w:cs="Times New Roman"/>
+          <w:bCs/>
+        </w:rPr>
+        <w:t>«</w:t>
+      </w:r>
+      <w:r>
+        <w:rPr>
+          <w:rFonts w:ascii="Times New Roman" w:hAnsi="Times New Roman" w:cs="Times New Roman"/>
+          <w:bCs/>
+        </w:rPr>
+        <w:t>Приспособленец</w:t>
+      </w:r>
+      <w:r>
+        <w:rPr>
+          <w:rFonts w:ascii="Times New Roman" w:hAnsi="Times New Roman" w:cs="Times New Roman"/>
+          <w:bCs/>
+        </w:rPr>
+        <w:t>»</w:t>
+      </w:r>
+      <w:r>
+        <w:rPr>
+          <w:rFonts w:ascii="Times New Roman" w:hAnsi="Times New Roman" w:cs="Times New Roman"/>
+          <w:bCs/>
+        </w:rPr>
+        <w:t>.</w:t>
       </w:r>
     </w:p>
     <w:p>
@@ -10696,7 +11052,35 @@
           <w:rFonts w:ascii="Times New Roman" w:hAnsi="Times New Roman" w:cs="Times New Roman"/>
           <w:bCs/>
         </w:rPr>
-        <w:t>Паттерн “Спецификация”.</w:t>
+        <w:t xml:space="preserve">Паттерн </w:t>
+      </w:r>
+      <w:r>
+        <w:rPr>
+          <w:rFonts w:ascii="Times New Roman" w:hAnsi="Times New Roman" w:cs="Times New Roman"/>
+          <w:bCs/>
+        </w:rPr>
+        <w:t>«</w:t>
+      </w:r>
+      <w:r>
+        <w:rPr>
+          <w:rFonts w:ascii="Times New Roman" w:hAnsi="Times New Roman" w:cs="Times New Roman"/>
+          <w:bCs/>
+        </w:rPr>
+        <w:t>Спецификация</w:t>
+      </w:r>
+      <w:r>
+        <w:rPr>
+          <w:rFonts w:ascii="Times New Roman" w:hAnsi="Times New Roman" w:cs="Times New Roman"/>
+          <w:bCs/>
+        </w:rPr>
+        <w:t>»</w:t>
+      </w:r>
+      <w:r>
+        <w:rPr>
+          <w:rFonts w:ascii="Times New Roman" w:hAnsi="Times New Roman" w:cs="Times New Roman"/>
+          <w:bCs/>
+        </w:rPr>
+        <w:t>.</w:t>
       </w:r>
     </w:p>
     <w:p>
@@ -10716,7 +11100,35 @@
           <w:rFonts w:ascii="Times New Roman" w:hAnsi="Times New Roman" w:cs="Times New Roman"/>
           <w:bCs/>
         </w:rPr>
-        <w:t>Паттерн “Фабричный метод”.</w:t>
+        <w:t xml:space="preserve">Паттерн </w:t>
+      </w:r>
+      <w:r>
+        <w:rPr>
+          <w:rFonts w:ascii="Times New Roman" w:hAnsi="Times New Roman" w:cs="Times New Roman"/>
+          <w:bCs/>
+        </w:rPr>
+        <w:t>«</w:t>
+      </w:r>
+      <w:r>
+        <w:rPr>
+          <w:rFonts w:ascii="Times New Roman" w:hAnsi="Times New Roman" w:cs="Times New Roman"/>
+          <w:bCs/>
+        </w:rPr>
+        <w:t>Фабричный метод</w:t>
+      </w:r>
+      <w:r>
+        <w:rPr>
+          <w:rFonts w:ascii="Times New Roman" w:hAnsi="Times New Roman" w:cs="Times New Roman"/>
+          <w:bCs/>
+        </w:rPr>
+        <w:t>»</w:t>
+      </w:r>
+      <w:r>
+        <w:rPr>
+          <w:rFonts w:ascii="Times New Roman" w:hAnsi="Times New Roman" w:cs="Times New Roman"/>
+          <w:bCs/>
+        </w:rPr>
+        <w:t>.</w:t>
       </w:r>
     </w:p>
     <w:p>
@@ -10736,7 +11148,35 @@
           <w:rFonts w:ascii="Times New Roman" w:hAnsi="Times New Roman" w:cs="Times New Roman"/>
           <w:bCs/>
         </w:rPr>
-        <w:t>Паттерн “Шаблонный метод”.</w:t>
+        <w:t xml:space="preserve">Паттерн </w:t>
+      </w:r>
+      <w:r>
+        <w:rPr>
+          <w:rFonts w:ascii="Times New Roman" w:hAnsi="Times New Roman" w:cs="Times New Roman"/>
+          <w:bCs/>
+        </w:rPr>
+        <w:t>«</w:t>
+      </w:r>
+      <w:r>
+        <w:rPr>
+          <w:rFonts w:ascii="Times New Roman" w:hAnsi="Times New Roman" w:cs="Times New Roman"/>
+          <w:bCs/>
+        </w:rPr>
+        <w:t>Шаблонный метод</w:t>
+      </w:r>
+      <w:r>
+        <w:rPr>
+          <w:rFonts w:ascii="Times New Roman" w:hAnsi="Times New Roman" w:cs="Times New Roman"/>
+          <w:bCs/>
+        </w:rPr>
+        <w:t>»</w:t>
+      </w:r>
+      <w:r>
+        <w:rPr>
+          <w:rFonts w:ascii="Times New Roman" w:hAnsi="Times New Roman" w:cs="Times New Roman"/>
+          <w:bCs/>
+        </w:rPr>
+        <w:t>.</w:t>
       </w:r>
     </w:p>
     <w:p>
@@ -10756,7 +11196,35 @@
           <w:rFonts w:ascii="Times New Roman" w:hAnsi="Times New Roman" w:cs="Times New Roman"/>
           <w:bCs/>
         </w:rPr>
-        <w:t>Паттерн “Абстрактная фабрика”.</w:t>
+        <w:t xml:space="preserve">Паттерн </w:t>
+      </w:r>
+      <w:r>
+        <w:rPr>
+          <w:rFonts w:ascii="Times New Roman" w:hAnsi="Times New Roman" w:cs="Times New Roman"/>
+          <w:bCs/>
+        </w:rPr>
+        <w:t>«</w:t>
+      </w:r>
+      <w:r>
+        <w:rPr>
+          <w:rFonts w:ascii="Times New Roman" w:hAnsi="Times New Roman" w:cs="Times New Roman"/>
+          <w:bCs/>
+        </w:rPr>
+        <w:t>Абстрактная фабрика</w:t>
+      </w:r>
+      <w:r>
+        <w:rPr>
+          <w:rFonts w:ascii="Times New Roman" w:hAnsi="Times New Roman" w:cs="Times New Roman"/>
+          <w:bCs/>
+        </w:rPr>
+        <w:t>»</w:t>
+      </w:r>
+      <w:r>
+        <w:rPr>
+          <w:rFonts w:ascii="Times New Roman" w:hAnsi="Times New Roman" w:cs="Times New Roman"/>
+          <w:bCs/>
+        </w:rPr>
+        <w:t>.</w:t>
       </w:r>
     </w:p>
     <w:p>
@@ -10776,7 +11244,35 @@
           <w:rFonts w:ascii="Times New Roman" w:hAnsi="Times New Roman" w:cs="Times New Roman"/>
           <w:bCs/>
         </w:rPr>
-        <w:t>Паттерн “Одиночка”.</w:t>
+        <w:t xml:space="preserve">Паттерн </w:t>
+      </w:r>
+      <w:r>
+        <w:rPr>
+          <w:rFonts w:ascii="Times New Roman" w:hAnsi="Times New Roman" w:cs="Times New Roman"/>
+          <w:bCs/>
+        </w:rPr>
+        <w:t>«</w:t>
+      </w:r>
+      <w:r>
+        <w:rPr>
+          <w:rFonts w:ascii="Times New Roman" w:hAnsi="Times New Roman" w:cs="Times New Roman"/>
+          <w:bCs/>
+        </w:rPr>
+        <w:t>Одиночка</w:t>
+      </w:r>
+      <w:r>
+        <w:rPr>
+          <w:rFonts w:ascii="Times New Roman" w:hAnsi="Times New Roman" w:cs="Times New Roman"/>
+          <w:bCs/>
+        </w:rPr>
+        <w:t>»</w:t>
+      </w:r>
+      <w:r>
+        <w:rPr>
+          <w:rFonts w:ascii="Times New Roman" w:hAnsi="Times New Roman" w:cs="Times New Roman"/>
+          <w:bCs/>
+        </w:rPr>
+        <w:t>.</w:t>
       </w:r>
     </w:p>
     <w:p>
@@ -10796,7 +11292,35 @@
           <w:rFonts w:ascii="Times New Roman" w:hAnsi="Times New Roman" w:cs="Times New Roman"/>
           <w:bCs/>
         </w:rPr>
-        <w:t>Паттерн “Прототип”.</w:t>
+        <w:t xml:space="preserve">Паттерн </w:t>
+      </w:r>
+      <w:r>
+        <w:rPr>
+          <w:rFonts w:ascii="Times New Roman" w:hAnsi="Times New Roman" w:cs="Times New Roman"/>
+          <w:bCs/>
+        </w:rPr>
+        <w:t>«</w:t>
+      </w:r>
+      <w:r>
+        <w:rPr>
+          <w:rFonts w:ascii="Times New Roman" w:hAnsi="Times New Roman" w:cs="Times New Roman"/>
+          <w:bCs/>
+        </w:rPr>
+        <w:t>Прототип</w:t>
+      </w:r>
+      <w:r>
+        <w:rPr>
+          <w:rFonts w:ascii="Times New Roman" w:hAnsi="Times New Roman" w:cs="Times New Roman"/>
+          <w:bCs/>
+        </w:rPr>
+        <w:t>»</w:t>
+      </w:r>
+      <w:r>
+        <w:rPr>
+          <w:rFonts w:ascii="Times New Roman" w:hAnsi="Times New Roman" w:cs="Times New Roman"/>
+          <w:bCs/>
+        </w:rPr>
+        <w:t>.</w:t>
       </w:r>
     </w:p>
     <w:p>
@@ -10816,7 +11340,35 @@
           <w:rFonts w:ascii="Times New Roman" w:hAnsi="Times New Roman" w:cs="Times New Roman"/>
           <w:bCs/>
         </w:rPr>
-        <w:t>Паттерн “Строитель”.</w:t>
+        <w:t xml:space="preserve">Паттерн </w:t>
+      </w:r>
+      <w:r>
+        <w:rPr>
+          <w:rFonts w:ascii="Times New Roman" w:hAnsi="Times New Roman" w:cs="Times New Roman"/>
+          <w:bCs/>
+        </w:rPr>
+        <w:t>«</w:t>
+      </w:r>
+      <w:r>
+        <w:rPr>
+          <w:rFonts w:ascii="Times New Roman" w:hAnsi="Times New Roman" w:cs="Times New Roman"/>
+          <w:bCs/>
+        </w:rPr>
+        <w:t>Строитель</w:t>
+      </w:r>
+      <w:r>
+        <w:rPr>
+          <w:rFonts w:ascii="Times New Roman" w:hAnsi="Times New Roman" w:cs="Times New Roman"/>
+          <w:bCs/>
+        </w:rPr>
+        <w:t>»</w:t>
+      </w:r>
+      <w:r>
+        <w:rPr>
+          <w:rFonts w:ascii="Times New Roman" w:hAnsi="Times New Roman" w:cs="Times New Roman"/>
+          <w:bCs/>
+        </w:rPr>
+        <w:t>.</w:t>
       </w:r>
     </w:p>
     <w:p>
@@ -10836,7 +11388,35 @@
           <w:rFonts w:ascii="Times New Roman" w:hAnsi="Times New Roman" w:cs="Times New Roman"/>
           <w:bCs/>
         </w:rPr>
-        <w:t>Паттерн “Посредник”.</w:t>
+        <w:t xml:space="preserve">Паттерн </w:t>
+      </w:r>
+      <w:r>
+        <w:rPr>
+          <w:rFonts w:ascii="Times New Roman" w:hAnsi="Times New Roman" w:cs="Times New Roman"/>
+          <w:bCs/>
+        </w:rPr>
+        <w:t>«</w:t>
+      </w:r>
+      <w:r>
+        <w:rPr>
+          <w:rFonts w:ascii="Times New Roman" w:hAnsi="Times New Roman" w:cs="Times New Roman"/>
+          <w:bCs/>
+        </w:rPr>
+        <w:t>Посредник</w:t>
+      </w:r>
+      <w:r>
+        <w:rPr>
+          <w:rFonts w:ascii="Times New Roman" w:hAnsi="Times New Roman" w:cs="Times New Roman"/>
+          <w:bCs/>
+        </w:rPr>
+        <w:t>»</w:t>
+      </w:r>
+      <w:r>
+        <w:rPr>
+          <w:rFonts w:ascii="Times New Roman" w:hAnsi="Times New Roman" w:cs="Times New Roman"/>
+          <w:bCs/>
+        </w:rPr>
+        <w:t>.</w:t>
       </w:r>
     </w:p>
     <w:p>
@@ -10856,7 +11436,35 @@
           <w:rFonts w:ascii="Times New Roman" w:hAnsi="Times New Roman" w:cs="Times New Roman"/>
           <w:bCs/>
         </w:rPr>
-        <w:t>Паттерн “Команда”.</w:t>
+        <w:t xml:space="preserve">Паттерн </w:t>
+      </w:r>
+      <w:r>
+        <w:rPr>
+          <w:rFonts w:ascii="Times New Roman" w:hAnsi="Times New Roman" w:cs="Times New Roman"/>
+          <w:bCs/>
+        </w:rPr>
+        <w:t>«</w:t>
+      </w:r>
+      <w:r>
+        <w:rPr>
+          <w:rFonts w:ascii="Times New Roman" w:hAnsi="Times New Roman" w:cs="Times New Roman"/>
+          <w:bCs/>
+        </w:rPr>
+        <w:t>Команда</w:t>
+      </w:r>
+      <w:r>
+        <w:rPr>
+          <w:rFonts w:ascii="Times New Roman" w:hAnsi="Times New Roman" w:cs="Times New Roman"/>
+          <w:bCs/>
+        </w:rPr>
+        <w:t>»</w:t>
+      </w:r>
+      <w:r>
+        <w:rPr>
+          <w:rFonts w:ascii="Times New Roman" w:hAnsi="Times New Roman" w:cs="Times New Roman"/>
+          <w:bCs/>
+        </w:rPr>
+        <w:t>.</w:t>
       </w:r>
     </w:p>
     <w:p>
@@ -10876,7 +11484,35 @@
           <w:rFonts w:ascii="Times New Roman" w:hAnsi="Times New Roman" w:cs="Times New Roman"/>
           <w:bCs/>
         </w:rPr>
-        <w:t>Паттерн “Цепочка ответственности”.</w:t>
+        <w:t xml:space="preserve">Паттерн </w:t>
+      </w:r>
+      <w:r>
+        <w:rPr>
+          <w:rFonts w:ascii="Times New Roman" w:hAnsi="Times New Roman" w:cs="Times New Roman"/>
+          <w:bCs/>
+        </w:rPr>
+        <w:t>«</w:t>
+      </w:r>
+      <w:r>
+        <w:rPr>
+          <w:rFonts w:ascii="Times New Roman" w:hAnsi="Times New Roman" w:cs="Times New Roman"/>
+          <w:bCs/>
+        </w:rPr>
+        <w:t>Цепочка ответственности</w:t>
+      </w:r>
+      <w:r>
+        <w:rPr>
+          <w:rFonts w:ascii="Times New Roman" w:hAnsi="Times New Roman" w:cs="Times New Roman"/>
+          <w:bCs/>
+        </w:rPr>
+        <w:t>»</w:t>
+      </w:r>
+      <w:r>
+        <w:rPr>
+          <w:rFonts w:ascii="Times New Roman" w:hAnsi="Times New Roman" w:cs="Times New Roman"/>
+          <w:bCs/>
+        </w:rPr>
+        <w:t>.</w:t>
       </w:r>
     </w:p>
     <w:p>
@@ -10896,7 +11532,35 @@
           <w:rFonts w:ascii="Times New Roman" w:hAnsi="Times New Roman" w:cs="Times New Roman"/>
           <w:bCs/>
         </w:rPr>
-        <w:t>Паттерн “Наблюдатель”.</w:t>
+        <w:t xml:space="preserve">Паттерн </w:t>
+      </w:r>
+      <w:r>
+        <w:rPr>
+          <w:rFonts w:ascii="Times New Roman" w:hAnsi="Times New Roman" w:cs="Times New Roman"/>
+          <w:bCs/>
+        </w:rPr>
+        <w:t>«</w:t>
+      </w:r>
+      <w:r>
+        <w:rPr>
+          <w:rFonts w:ascii="Times New Roman" w:hAnsi="Times New Roman" w:cs="Times New Roman"/>
+          <w:bCs/>
+        </w:rPr>
+        <w:t>Наблюдатель</w:t>
+      </w:r>
+      <w:r>
+        <w:rPr>
+          <w:rFonts w:ascii="Times New Roman" w:hAnsi="Times New Roman" w:cs="Times New Roman"/>
+          <w:bCs/>
+        </w:rPr>
+        <w:t>»</w:t>
+      </w:r>
+      <w:r>
+        <w:rPr>
+          <w:rFonts w:ascii="Times New Roman" w:hAnsi="Times New Roman" w:cs="Times New Roman"/>
+          <w:bCs/>
+        </w:rPr>
+        <w:t>.</w:t>
       </w:r>
     </w:p>
     <w:p>
@@ -10916,7 +11580,35 @@
           <w:rFonts w:ascii="Times New Roman" w:hAnsi="Times New Roman" w:cs="Times New Roman"/>
           <w:bCs/>
         </w:rPr>
-        <w:t>Паттерн “Состояние”.</w:t>
+        <w:t xml:space="preserve">Паттерн </w:t>
+      </w:r>
+      <w:r>
+        <w:rPr>
+          <w:rFonts w:ascii="Times New Roman" w:hAnsi="Times New Roman" w:cs="Times New Roman"/>
+          <w:bCs/>
+        </w:rPr>
+        <w:t>«</w:t>
+      </w:r>
+      <w:r>
+        <w:rPr>
+          <w:rFonts w:ascii="Times New Roman" w:hAnsi="Times New Roman" w:cs="Times New Roman"/>
+          <w:bCs/>
+        </w:rPr>
+        <w:t>Состояние</w:t>
+      </w:r>
+      <w:r>
+        <w:rPr>
+          <w:rFonts w:ascii="Times New Roman" w:hAnsi="Times New Roman" w:cs="Times New Roman"/>
+          <w:bCs/>
+        </w:rPr>
+        <w:t>»</w:t>
+      </w:r>
+      <w:r>
+        <w:rPr>
+          <w:rFonts w:ascii="Times New Roman" w:hAnsi="Times New Roman" w:cs="Times New Roman"/>
+          <w:bCs/>
+        </w:rPr>
+        <w:t>.</w:t>
       </w:r>
     </w:p>
     <w:p>
@@ -10936,7 +11628,35 @@
           <w:rFonts w:ascii="Times New Roman" w:hAnsi="Times New Roman" w:cs="Times New Roman"/>
           <w:bCs/>
         </w:rPr>
-        <w:t>Паттерн “Посетитель”.</w:t>
+        <w:t xml:space="preserve">Паттерн </w:t>
+      </w:r>
+      <w:r>
+        <w:rPr>
+          <w:rFonts w:ascii="Times New Roman" w:hAnsi="Times New Roman" w:cs="Times New Roman"/>
+          <w:bCs/>
+        </w:rPr>
+        <w:t>«</w:t>
+      </w:r>
+      <w:r>
+        <w:rPr>
+          <w:rFonts w:ascii="Times New Roman" w:hAnsi="Times New Roman" w:cs="Times New Roman"/>
+          <w:bCs/>
+        </w:rPr>
+        <w:t>Посетитель</w:t>
+      </w:r>
+      <w:r>
+        <w:rPr>
+          <w:rFonts w:ascii="Times New Roman" w:hAnsi="Times New Roman" w:cs="Times New Roman"/>
+          <w:bCs/>
+        </w:rPr>
+        <w:t>»</w:t>
+      </w:r>
+      <w:r>
+        <w:rPr>
+          <w:rFonts w:ascii="Times New Roman" w:hAnsi="Times New Roman" w:cs="Times New Roman"/>
+          <w:bCs/>
+        </w:rPr>
+        <w:t>.</w:t>
       </w:r>
     </w:p>
     <w:p>
@@ -10956,7 +11676,35 @@
           <w:rFonts w:ascii="Times New Roman" w:hAnsi="Times New Roman" w:cs="Times New Roman"/>
           <w:bCs/>
         </w:rPr>
-        <w:t>Паттерн “Хранитель”.</w:t>
+        <w:t xml:space="preserve">Паттерн </w:t>
+      </w:r>
+      <w:r>
+        <w:rPr>
+          <w:rFonts w:ascii="Times New Roman" w:hAnsi="Times New Roman" w:cs="Times New Roman"/>
+          <w:bCs/>
+        </w:rPr>
+        <w:t>«</w:t>
+      </w:r>
+      <w:r>
+        <w:rPr>
+          <w:rFonts w:ascii="Times New Roman" w:hAnsi="Times New Roman" w:cs="Times New Roman"/>
+          <w:bCs/>
+        </w:rPr>
+        <w:t>Хранитель</w:t>
+      </w:r>
+      <w:r>
+        <w:rPr>
+          <w:rFonts w:ascii="Times New Roman" w:hAnsi="Times New Roman" w:cs="Times New Roman"/>
+          <w:bCs/>
+        </w:rPr>
+        <w:t>»</w:t>
+      </w:r>
+      <w:r>
+        <w:rPr>
+          <w:rFonts w:ascii="Times New Roman" w:hAnsi="Times New Roman" w:cs="Times New Roman"/>
+          <w:bCs/>
+        </w:rPr>
+        <w:t>.</w:t>
       </w:r>
     </w:p>
     <w:p>
@@ -11010,7 +11758,35 @@
           <w:rFonts w:ascii="Times New Roman" w:hAnsi="Times New Roman" w:cs="Times New Roman"/>
           <w:bCs/>
         </w:rPr>
-        <w:t>Межпроцессное сетевое взаимодействие, модель OSI, стек протоколов TCP/IP, сокеты, протоколы “запрос-ответ”.</w:t>
+        <w:t xml:space="preserve">Межпроцессное сетевое взаимодействие, модель OSI, стек протоколов TCP/IP, сокеты, протоколы </w:t>
+      </w:r>
+      <w:r>
+        <w:rPr>
+          <w:rFonts w:ascii="Times New Roman" w:hAnsi="Times New Roman" w:cs="Times New Roman"/>
+          <w:bCs/>
+        </w:rPr>
+        <w:t>«</w:t>
+      </w:r>
+      <w:r>
+        <w:rPr>
+          <w:rFonts w:ascii="Times New Roman" w:hAnsi="Times New Roman" w:cs="Times New Roman"/>
+          <w:bCs/>
+        </w:rPr>
+        <w:t>запрос-ответ</w:t>
+      </w:r>
+      <w:r>
+        <w:rPr>
+          <w:rFonts w:ascii="Times New Roman" w:hAnsi="Times New Roman" w:cs="Times New Roman"/>
+          <w:bCs/>
+        </w:rPr>
+        <w:t>»</w:t>
+      </w:r>
+      <w:r>
+        <w:rPr>
+          <w:rFonts w:ascii="Times New Roman" w:hAnsi="Times New Roman" w:cs="Times New Roman"/>
+          <w:bCs/>
+        </w:rPr>
+        <w:t>.</w:t>
       </w:r>
     </w:p>
     <w:p>
@@ -11690,6 +12466,7 @@
           <w:rFonts w:ascii="Times New Roman" w:hAnsi="Times New Roman" w:cs="Times New Roman"/>
           <w:bCs/>
         </w:rPr>
+        <w:lastRenderedPageBreak/>
         <w:t>При этом:</w:t>
       </w:r>
     </w:p>
@@ -12333,7 +13110,6 @@
         <w:rPr>
           <w:rFonts w:ascii="Times New Roman" w:hAnsi="Times New Roman" w:cs="Times New Roman"/>
         </w:rPr>
-        <w:lastRenderedPageBreak/>
         <w:t>Возможностью вносить данные о ремонтных зонах, ремонтных местах, ремонтных бригадах и их бригадирах</w:t>
       </w:r>
     </w:p>
@@ -12353,6 +13129,7 @@
         <w:rPr>
           <w:rFonts w:ascii="Times New Roman" w:hAnsi="Times New Roman" w:cs="Times New Roman"/>
         </w:rPr>
+        <w:lastRenderedPageBreak/>
         <w:t>Возможностью зарегистрировать дефект после поступления автомобиля в ремонтную зону и выполнения первоначальной диагностики:</w:t>
       </w:r>
     </w:p>
@@ -13129,7 +13906,6 @@
           <w:rFonts w:ascii="Times New Roman" w:hAnsi="Times New Roman" w:cs="Times New Roman"/>
           <w:color w:val="000000"/>
         </w:rPr>
-        <w:lastRenderedPageBreak/>
         <w:t>перманентной смертью персонажа и невозможностью загрузить предыдущее сохранение после смерти персонажа;</w:t>
       </w:r>
     </w:p>
@@ -13151,6 +13927,7 @@
           <w:rFonts w:ascii="Times New Roman" w:hAnsi="Times New Roman" w:cs="Times New Roman"/>
           <w:color w:val="000000"/>
         </w:rPr>
+        <w:lastRenderedPageBreak/>
         <w:t>чрезвычайно развитым набором игровых правил</w:t>
       </w:r>
       <w:r>
@@ -14190,7 +14967,35 @@
           <w:rFonts w:ascii="Times New Roman" w:hAnsi="Times New Roman" w:cs="Times New Roman"/>
           <w:color w:val="000000"/>
         </w:rPr>
-        <w:t>использовать в Roguelike паттерн "Стратегия" для поддержки различных поведений мобов;</w:t>
+        <w:t xml:space="preserve">использовать в Roguelike паттерн </w:t>
+      </w:r>
+      <w:r>
+        <w:rPr>
+          <w:rFonts w:ascii="Times New Roman" w:hAnsi="Times New Roman" w:cs="Times New Roman"/>
+          <w:color w:val="000000"/>
+        </w:rPr>
+        <w:t>«</w:t>
+      </w:r>
+      <w:r>
+        <w:rPr>
+          <w:rFonts w:ascii="Times New Roman" w:hAnsi="Times New Roman" w:cs="Times New Roman"/>
+          <w:color w:val="000000"/>
+        </w:rPr>
+        <w:t>Стратегия</w:t>
+      </w:r>
+      <w:r>
+        <w:rPr>
+          <w:rFonts w:ascii="Times New Roman" w:hAnsi="Times New Roman" w:cs="Times New Roman"/>
+          <w:color w:val="000000"/>
+        </w:rPr>
+        <w:t>»</w:t>
+      </w:r>
+      <w:r>
+        <w:rPr>
+          <w:rFonts w:ascii="Times New Roman" w:hAnsi="Times New Roman" w:cs="Times New Roman"/>
+          <w:color w:val="000000"/>
+        </w:rPr>
+        <w:t xml:space="preserve"> для поддержки различных поведений мобов;</w:t>
       </w:r>
     </w:p>
     <w:p>
@@ -14211,7 +15016,35 @@
           <w:rFonts w:ascii="Times New Roman" w:hAnsi="Times New Roman" w:cs="Times New Roman"/>
           <w:color w:val="000000"/>
         </w:rPr>
-        <w:t>используя паттерн "Декоратор", реализовать для игрока возможность конфузить мобов. Моб, находящийся под эффектом конфузии, перемещается, случайно выбирая соседнюю клетку. Эффект должен быть временным.</w:t>
+        <w:t xml:space="preserve">используя паттерн </w:t>
+      </w:r>
+      <w:r>
+        <w:rPr>
+          <w:rFonts w:ascii="Times New Roman" w:hAnsi="Times New Roman" w:cs="Times New Roman"/>
+          <w:color w:val="000000"/>
+        </w:rPr>
+        <w:t>«</w:t>
+      </w:r>
+      <w:r>
+        <w:rPr>
+          <w:rFonts w:ascii="Times New Roman" w:hAnsi="Times New Roman" w:cs="Times New Roman"/>
+          <w:color w:val="000000"/>
+        </w:rPr>
+        <w:t>Декоратор</w:t>
+      </w:r>
+      <w:r>
+        <w:rPr>
+          <w:rFonts w:ascii="Times New Roman" w:hAnsi="Times New Roman" w:cs="Times New Roman"/>
+          <w:color w:val="000000"/>
+        </w:rPr>
+        <w:t>»</w:t>
+      </w:r>
+      <w:r>
+        <w:rPr>
+          <w:rFonts w:ascii="Times New Roman" w:hAnsi="Times New Roman" w:cs="Times New Roman"/>
+          <w:color w:val="000000"/>
+        </w:rPr>
+        <w:t>, реализовать для игрока возможность конфузить мобов. Моб, находящийся под эффектом конфузии, перемещается, случайно выбирая соседнюю клетку. Эффект должен быть временным.</w:t>
       </w:r>
     </w:p>
     <w:p>
@@ -14504,7 +15337,6 @@
           <w:rFonts w:ascii="Times New Roman" w:hAnsi="Times New Roman" w:cs="Times New Roman"/>
           <w:color w:val="000000"/>
         </w:rPr>
-        <w:lastRenderedPageBreak/>
         <w:t>использовать шаблон «Строитель» для инициализации карты;</w:t>
       </w:r>
     </w:p>
@@ -14526,6 +15358,7 @@
           <w:rFonts w:ascii="Times New Roman" w:hAnsi="Times New Roman" w:cs="Times New Roman"/>
           <w:color w:val="000000"/>
         </w:rPr>
+        <w:lastRenderedPageBreak/>
         <w:t>использовать шаблон «Абстрактная фабрика» для создания мобов и предметов на карте;</w:t>
       </w:r>
     </w:p>
@@ -16472,6 +17305,7 @@
       <w:pPr>
         <w:rPr>
           <w:rFonts w:ascii="Times New Roman" w:hAnsi="Times New Roman" w:cs="Times New Roman"/>
+          <w:bCs/>
         </w:rPr>
       </w:pPr>
       <w:r>
@@ -16488,6 +17322,14 @@
         </w:rPr>
         <w:t>.</w:t>
       </w:r>
+    </w:p>
+    <w:p>
+      <w:pPr>
+        <w:rPr>
+          <w:rFonts w:ascii="Times New Roman" w:hAnsi="Times New Roman" w:cs="Times New Roman"/>
+          <w:bCs/>
+        </w:rPr>
+      </w:pPr>
     </w:p>
     <w:p>
       <w:pPr>
@@ -16505,16 +17347,6 @@
           <w:sz w:val="32"/>
           <w:szCs w:val="32"/>
         </w:rPr>
-        <w:br w:type="page"/>
-      </w:r>
-      <w:r>
-        <w:rPr>
-          <w:rFonts w:ascii="Times New Roman" w:hAnsi="Times New Roman" w:cs="Times New Roman"/>
-          <w:b/>
-          <w:sz w:val="32"/>
-          <w:szCs w:val="32"/>
-        </w:rPr>
-        <w:lastRenderedPageBreak/>
         <w:t>Раздел 4. Разработчики программы</w:t>
       </w:r>
     </w:p>
@@ -16655,6 +17487,7 @@
         <w:docPartUnique/>
       </w:docPartObj>
     </w:sdtPr>
+    <w:sdtEndPr/>
     <w:sdtContent>
       <w:p>
         <w:pPr>

</xml_diff>

<commit_message>
Updated working programs to comply with new requirements
</commit_message>
<xml_diff>
--- a/software-design-and-architecture/РПД/003669_Проектирование и архитектура программного обеспечения_18_5080_6с_Литвинов_Брыксин.docx
+++ b/software-design-and-architecture/РПД/003669_Проектирование и архитектура программного обеспечения_18_5080_6с_Литвинов_Брыксин.docx
@@ -934,7 +934,25 @@
           <w:szCs w:val="28"/>
         </w:rPr>
         <w:tab/>
-        <w:t>Требования подготовленности обучающегося к освоению содержания учебных занятий (</w:t>
+        <w:t xml:space="preserve">Требования </w:t>
+      </w:r>
+      <w:r>
+        <w:rPr>
+          <w:rFonts w:ascii="Times New Roman" w:hAnsi="Times New Roman" w:cs="Times New Roman"/>
+          <w:b/>
+          <w:sz w:val="28"/>
+          <w:szCs w:val="28"/>
+        </w:rPr>
+        <w:t xml:space="preserve">к </w:t>
+      </w:r>
+      <w:r>
+        <w:rPr>
+          <w:rFonts w:ascii="Times New Roman" w:hAnsi="Times New Roman" w:cs="Times New Roman"/>
+          <w:b/>
+          <w:sz w:val="28"/>
+          <w:szCs w:val="28"/>
+        </w:rPr>
+        <w:t>подготовленности обучающегося к освоению содержания учебных занятий (</w:t>
       </w:r>
       <w:proofErr w:type="spellStart"/>
       <w:r>
@@ -1345,21 +1363,7 @@
         <w:rPr>
           <w:rFonts w:ascii="Times New Roman" w:hAnsi="Times New Roman" w:cs="Times New Roman"/>
         </w:rPr>
-        <w:t xml:space="preserve"> способен определять круг задач в рамках поставленной цели и выбирать оптимальные способы их решения, исходя из действующих правовых норм, имеющихся ресурсов и ограничений, в </w:t>
-      </w:r>
-      <w:proofErr w:type="gramStart"/>
-      <w:r>
-        <w:rPr>
-          <w:rFonts w:ascii="Times New Roman" w:hAnsi="Times New Roman" w:cs="Times New Roman"/>
-        </w:rPr>
-        <w:t>т.ч.</w:t>
-      </w:r>
-      <w:proofErr w:type="gramEnd"/>
-      <w:r>
-        <w:rPr>
-          <w:rFonts w:ascii="Times New Roman" w:hAnsi="Times New Roman" w:cs="Times New Roman"/>
-        </w:rPr>
-        <w:t xml:space="preserve"> финансовых, участвовать в разработке и реализации проектов, в т.ч. предпринимательских</w:t>
+        <w:t xml:space="preserve"> способен определять круг задач в рамках поставленной цели и выбирать оптимальные способы их решения, исходя из действующих правовых норм, имеющихся ресурсов и ограничений, в т.ч. финансовых, участвовать в разработке и реализации проектов, в т.ч. предпринимательских</w:t>
       </w:r>
       <w:r>
         <w:rPr>
@@ -1914,18 +1918,8 @@
                 <w:sz w:val="16"/>
                 <w:szCs w:val="16"/>
               </w:rPr>
-              <w:t xml:space="preserve"> практики и </w:t>
+              <w:t xml:space="preserve"> практики и т.п.</w:t>
             </w:r>
-            <w:proofErr w:type="gramStart"/>
-            <w:r>
-              <w:rPr>
-                <w:rFonts w:ascii="Times New Roman" w:hAnsi="Times New Roman" w:cs="Times New Roman"/>
-                <w:sz w:val="16"/>
-                <w:szCs w:val="16"/>
-              </w:rPr>
-              <w:t>т.п.</w:t>
-            </w:r>
-            <w:proofErr w:type="gramEnd"/>
           </w:p>
         </w:tc>
         <w:tc>
@@ -2617,7 +2611,6 @@
               <w:t>текущий контроль (</w:t>
             </w:r>
             <w:proofErr w:type="spellStart"/>
-            <w:proofErr w:type="gramStart"/>
             <w:r>
               <w:rPr>
                 <w:rFonts w:ascii="Times New Roman" w:hAnsi="Times New Roman" w:cs="Times New Roman"/>
@@ -2627,7 +2620,6 @@
               <w:t>сам.раб</w:t>
             </w:r>
             <w:proofErr w:type="spellEnd"/>
-            <w:proofErr w:type="gramEnd"/>
             <w:r>
               <w:rPr>
                 <w:rFonts w:ascii="Times New Roman" w:hAnsi="Times New Roman" w:cs="Times New Roman"/>
@@ -2668,7 +2660,6 @@
               <w:t>промежуточная аттестация (</w:t>
             </w:r>
             <w:proofErr w:type="spellStart"/>
-            <w:proofErr w:type="gramStart"/>
             <w:r>
               <w:rPr>
                 <w:rFonts w:ascii="Times New Roman" w:hAnsi="Times New Roman" w:cs="Times New Roman"/>
@@ -2678,7 +2669,6 @@
               <w:t>сам.раб</w:t>
             </w:r>
             <w:proofErr w:type="spellEnd"/>
-            <w:proofErr w:type="gramEnd"/>
             <w:r>
               <w:rPr>
                 <w:rFonts w:ascii="Times New Roman" w:hAnsi="Times New Roman" w:cs="Times New Roman"/>
@@ -2710,23 +2700,13 @@
                 <w:szCs w:val="16"/>
               </w:rPr>
             </w:pPr>
-            <w:proofErr w:type="gramStart"/>
             <w:r>
               <w:rPr>
                 <w:rFonts w:ascii="Times New Roman" w:hAnsi="Times New Roman" w:cs="Times New Roman"/>
                 <w:sz w:val="16"/>
                 <w:szCs w:val="16"/>
               </w:rPr>
-              <w:t>итоговая  аттестация</w:t>
-            </w:r>
-            <w:proofErr w:type="gramEnd"/>
-            <w:r>
-              <w:rPr>
-                <w:rFonts w:ascii="Times New Roman" w:hAnsi="Times New Roman" w:cs="Times New Roman"/>
-                <w:sz w:val="16"/>
-                <w:szCs w:val="16"/>
-              </w:rPr>
-              <w:t xml:space="preserve"> </w:t>
+              <w:t xml:space="preserve">итоговая  аттестация </w:t>
             </w:r>
           </w:p>
           <w:p>
@@ -2747,7 +2727,6 @@
               <w:t>(</w:t>
             </w:r>
             <w:proofErr w:type="spellStart"/>
-            <w:proofErr w:type="gramStart"/>
             <w:r>
               <w:rPr>
                 <w:rFonts w:ascii="Times New Roman" w:hAnsi="Times New Roman" w:cs="Times New Roman"/>
@@ -2757,7 +2736,6 @@
               <w:t>сам.раб</w:t>
             </w:r>
             <w:proofErr w:type="spellEnd"/>
-            <w:proofErr w:type="gramEnd"/>
             <w:r>
               <w:rPr>
                 <w:rFonts w:ascii="Times New Roman" w:hAnsi="Times New Roman" w:cs="Times New Roman"/>
@@ -4445,25 +4423,7 @@
                 <w:sz w:val="20"/>
                 <w:szCs w:val="20"/>
               </w:rPr>
-              <w:t xml:space="preserve">Код </w:t>
-            </w:r>
-            <w:proofErr w:type="gramStart"/>
-            <w:r>
-              <w:rPr>
-                <w:rFonts w:ascii="Times New Roman" w:hAnsi="Times New Roman" w:cs="Times New Roman"/>
-                <w:sz w:val="20"/>
-                <w:szCs w:val="20"/>
-              </w:rPr>
-              <w:t>модуля  в</w:t>
-            </w:r>
-            <w:proofErr w:type="gramEnd"/>
-            <w:r>
-              <w:rPr>
-                <w:rFonts w:ascii="Times New Roman" w:hAnsi="Times New Roman" w:cs="Times New Roman"/>
-                <w:sz w:val="20"/>
-                <w:szCs w:val="20"/>
-              </w:rPr>
-              <w:t xml:space="preserve"> составе дисциплины, практики и т.п.</w:t>
+              <w:t>Код модуля  в составе дисциплины, практики и т.п.</w:t>
             </w:r>
           </w:p>
         </w:tc>
@@ -7788,23 +7748,7 @@
           <w:rFonts w:ascii="Times New Roman" w:hAnsi="Times New Roman" w:cs="Times New Roman"/>
           <w:color w:val="000000"/>
         </w:rPr>
-        <w:t xml:space="preserve">, построенной на предыдущем занятии, используя шаблоны «Стратегия» для поддержки различных поведений мобов и «Декоратор» для поддержки временных эффектов, накладываемых </w:t>
-      </w:r>
-      <w:proofErr w:type="gramStart"/>
-      <w:r>
-        <w:rPr>
-          <w:rFonts w:ascii="Times New Roman" w:hAnsi="Times New Roman" w:cs="Times New Roman"/>
-          <w:color w:val="000000"/>
-        </w:rPr>
-        <w:t>на мобов</w:t>
-      </w:r>
-      <w:proofErr w:type="gramEnd"/>
-      <w:r>
-        <w:rPr>
-          <w:rFonts w:ascii="Times New Roman" w:hAnsi="Times New Roman" w:cs="Times New Roman"/>
-          <w:color w:val="000000"/>
-        </w:rPr>
-        <w:t>.</w:t>
+        <w:t>, построенной на предыдущем занятии, используя шаблоны «Стратегия» для поддержки различных поведений мобов и «Декоратор» для поддержки временных эффектов, накладываемых на мобов.</w:t>
       </w:r>
     </w:p>
     <w:p>
@@ -8448,19 +8392,11 @@
       <w:pPr>
         <w:rPr>
           <w:rFonts w:ascii="Times New Roman" w:hAnsi="Times New Roman" w:cs="Times New Roman"/>
-          <w:sz w:val="32"/>
-          <w:szCs w:val="32"/>
-        </w:rPr>
-      </w:pPr>
-      <w:r>
-        <w:rPr>
-          <w:rFonts w:ascii="Times New Roman" w:hAnsi="Times New Roman" w:cs="Times New Roman"/>
           <w:b/>
           <w:sz w:val="32"/>
           <w:szCs w:val="32"/>
         </w:rPr>
-        <w:t>Раздел 3.</w:t>
-      </w:r>
+      </w:pPr>
       <w:r>
         <w:rPr>
           <w:rFonts w:ascii="Times New Roman" w:hAnsi="Times New Roman" w:cs="Times New Roman"/>
@@ -8468,6 +8404,34 @@
           <w:sz w:val="32"/>
           <w:szCs w:val="32"/>
         </w:rPr>
+        <w:br w:type="page"/>
+      </w:r>
+    </w:p>
+    <w:p>
+      <w:pPr>
+        <w:rPr>
+          <w:rFonts w:ascii="Times New Roman" w:hAnsi="Times New Roman" w:cs="Times New Roman"/>
+          <w:sz w:val="32"/>
+          <w:szCs w:val="32"/>
+        </w:rPr>
+      </w:pPr>
+      <w:r>
+        <w:rPr>
+          <w:rFonts w:ascii="Times New Roman" w:hAnsi="Times New Roman" w:cs="Times New Roman"/>
+          <w:b/>
+          <w:sz w:val="32"/>
+          <w:szCs w:val="32"/>
+        </w:rPr>
+        <w:lastRenderedPageBreak/>
+        <w:t>Раздел 3.</w:t>
+      </w:r>
+      <w:r>
+        <w:rPr>
+          <w:rFonts w:ascii="Times New Roman" w:hAnsi="Times New Roman" w:cs="Times New Roman"/>
+          <w:b/>
+          <w:sz w:val="32"/>
+          <w:szCs w:val="32"/>
+        </w:rPr>
         <w:tab/>
         <w:t>Обеспечение учебных занятий</w:t>
       </w:r>
@@ -8795,15 +8759,7 @@
           <w:rFonts w:ascii="Times New Roman" w:hAnsi="Times New Roman" w:cs="Times New Roman"/>
           <w:bCs/>
         </w:rPr>
-        <w:t xml:space="preserve"> форме. Билет состоит из двух вопросов, на подготовку ответа на которые даётся не менее одного академического часа (при подготовке можно пользоваться литературой). Преподаватель вправе задавать дополнительные вопросы по билету, чтобы проверить уровень понимания материала. После ответа на вопросы билета преподаватель вправе задать дополнительные вопросы по </w:t>
-      </w:r>
-      <w:r>
-        <w:rPr>
-          <w:rFonts w:ascii="Times New Roman" w:hAnsi="Times New Roman" w:cs="Times New Roman"/>
-          <w:bCs/>
-        </w:rPr>
-        <w:lastRenderedPageBreak/>
-        <w:t>любой теме из списка вопросов, вынесенных на зачёт. Количество и содержание дополнительных вопросов – на усмотрение преподавателя, принимающего экзамен.</w:t>
+        <w:t xml:space="preserve"> форме. Билет состоит из двух вопросов, на подготовку ответа на которые даётся не менее одного академического часа (при подготовке можно пользоваться литературой). Преподаватель вправе задавать дополнительные вопросы по билету, чтобы проверить уровень понимания материала. После ответа на вопросы билета преподаватель вправе задать дополнительные вопросы по любой теме из списка вопросов, вынесенных на зачёт. Количество и содержание дополнительных вопросов – на усмотрение преподавателя, принимающего экзамен.</w:t>
       </w:r>
     </w:p>
     <w:p>
@@ -8821,23 +8777,7 @@
           <w:rFonts w:ascii="Times New Roman" w:hAnsi="Times New Roman" w:cs="Times New Roman"/>
           <w:bCs/>
         </w:rPr>
-        <w:t xml:space="preserve">По желанию преподавателя на экзамен допустимо приглашать других преподавателей с квалификацией не </w:t>
-      </w:r>
-      <w:proofErr w:type="gramStart"/>
-      <w:r>
-        <w:rPr>
-          <w:rFonts w:ascii="Times New Roman" w:hAnsi="Times New Roman" w:cs="Times New Roman"/>
-          <w:bCs/>
-        </w:rPr>
-        <w:t>ниже изложенной</w:t>
-      </w:r>
-      <w:proofErr w:type="gramEnd"/>
-      <w:r>
-        <w:rPr>
-          <w:rFonts w:ascii="Times New Roman" w:hAnsi="Times New Roman" w:cs="Times New Roman"/>
-          <w:bCs/>
-        </w:rPr>
-        <w:t xml:space="preserve"> в п. 3.2.1 как для независимого оценивания ответов обучающихся, так и для коллегиального. В последнем случае оценка за экзамен ставится на основании голосования простого большинства. В спорных ситуациях преподаватель, ведущий дисциплину, имеет право принятия окончательного решения.</w:t>
+        <w:t>По желанию преподавателя на экзамен допустимо приглашать других преподавателей с квалификацией не ниже изложенной в п. 3.2.1 как для независимого оценивания ответов обучающихся, так и для коллегиального. В последнем случае оценка за экзамен ставится на основании голосования простого большинства. В спорных ситуациях преподаватель, ведущий дисциплину, имеет право принятия окончательного решения.</w:t>
       </w:r>
     </w:p>
     <w:p>
@@ -8890,23 +8830,7 @@
           <w:rFonts w:ascii="Times New Roman" w:hAnsi="Times New Roman" w:cs="Times New Roman"/>
           <w:bCs/>
         </w:rPr>
-        <w:t xml:space="preserve">Результирующая оценка находится в диапазоне от 0 до 100 и вычисляется по формуле </w:t>
-      </w:r>
-      <w:proofErr w:type="gramStart"/>
-      <w:r>
-        <w:rPr>
-          <w:rFonts w:ascii="Times New Roman" w:hAnsi="Times New Roman" w:cs="Times New Roman"/>
-          <w:bCs/>
-        </w:rPr>
-        <w:t>MAX(</w:t>
-      </w:r>
-      <w:proofErr w:type="gramEnd"/>
-      <w:r>
-        <w:rPr>
-          <w:rFonts w:ascii="Times New Roman" w:hAnsi="Times New Roman" w:cs="Times New Roman"/>
-          <w:bCs/>
-        </w:rPr>
-        <w:t>0, (</w:t>
+        <w:t>Результирующая оценка находится в диапазоне от 0 до 100 и вычисляется по формуле MAX(0, (</w:t>
       </w:r>
       <w:r>
         <w:rPr>
@@ -9018,6 +8942,7 @@
           <w:rFonts w:ascii="Times New Roman" w:hAnsi="Times New Roman" w:cs="Times New Roman"/>
           <w:bCs/>
         </w:rPr>
+        <w:lastRenderedPageBreak/>
         <w:t>Итоговый процент выполнения целей изучения дисциплины вычисляется как минимум из оценки за практические занятия и оценки</w:t>
       </w:r>
       <w:r>
@@ -9092,14 +9017,67 @@
         <w:jc w:val="both"/>
         <w:rPr>
           <w:rFonts w:ascii="Times New Roman" w:hAnsi="Times New Roman" w:cs="Times New Roman"/>
-          <w:bCs/>
-        </w:rPr>
-      </w:pPr>
-      <w:r>
-        <w:rPr>
-          <w:rFonts w:ascii="Times New Roman" w:hAnsi="Times New Roman" w:cs="Times New Roman"/>
           <w:b/>
         </w:rPr>
+      </w:pPr>
+      <w:r>
+        <w:rPr>
+          <w:rFonts w:ascii="Times New Roman" w:hAnsi="Times New Roman" w:cs="Times New Roman"/>
+          <w:b/>
+        </w:rPr>
+        <w:t>Компетенции, впервые формируемые дисциплиной:</w:t>
+      </w:r>
+    </w:p>
+    <w:p>
+      <w:pPr>
+        <w:jc w:val="both"/>
+        <w:rPr>
+          <w:rFonts w:ascii="Times New Roman" w:hAnsi="Times New Roman" w:cs="Times New Roman"/>
+          <w:bCs/>
+        </w:rPr>
+      </w:pPr>
+      <w:r>
+        <w:rPr>
+          <w:rFonts w:ascii="Times New Roman" w:hAnsi="Times New Roman" w:cs="Times New Roman"/>
+          <w:bCs/>
+        </w:rPr>
+        <w:t>Нет</w:t>
+      </w:r>
+    </w:p>
+    <w:p>
+      <w:pPr>
+        <w:jc w:val="both"/>
+        <w:rPr>
+          <w:rFonts w:ascii="Times New Roman" w:hAnsi="Times New Roman" w:cs="Times New Roman"/>
+          <w:b/>
+        </w:rPr>
+      </w:pPr>
+      <w:r>
+        <w:rPr>
+          <w:rFonts w:ascii="Times New Roman" w:hAnsi="Times New Roman" w:cs="Times New Roman"/>
+          <w:b/>
+        </w:rPr>
+        <w:t>Компетенции, развиваемые дисциплиной:</w:t>
+      </w:r>
+    </w:p>
+    <w:p>
+      <w:pPr>
+        <w:pStyle w:val="af3"/>
+        <w:numPr>
+          <w:ilvl w:val="0"/>
+          <w:numId w:val="45"/>
+        </w:numPr>
+        <w:jc w:val="both"/>
+        <w:rPr>
+          <w:rFonts w:ascii="Times New Roman" w:hAnsi="Times New Roman" w:cs="Times New Roman"/>
+          <w:bCs/>
+        </w:rPr>
+      </w:pPr>
+      <w:r>
+        <w:rPr>
+          <w:rFonts w:ascii="Times New Roman" w:hAnsi="Times New Roman" w:cs="Times New Roman"/>
+          <w:b/>
+        </w:rPr>
         <w:t>УК</w:t>
       </w:r>
       <w:r>
@@ -9140,7 +9118,11 @@
     </w:p>
     <w:p>
       <w:pPr>
-        <w:ind w:firstLine="567"/>
+        <w:pStyle w:val="af3"/>
+        <w:numPr>
+          <w:ilvl w:val="0"/>
+          <w:numId w:val="45"/>
+        </w:numPr>
         <w:jc w:val="both"/>
         <w:rPr>
           <w:rFonts w:ascii="Times New Roman" w:hAnsi="Times New Roman" w:cs="Times New Roman"/>
@@ -9150,14 +9132,46 @@
       <w:r>
         <w:rPr>
           <w:rFonts w:ascii="Times New Roman" w:hAnsi="Times New Roman" w:cs="Times New Roman"/>
-          <w:bCs/>
-        </w:rPr>
-        <w:t>□ Формируется дисциплиной.</w:t>
-      </w:r>
-    </w:p>
-    <w:p>
-      <w:pPr>
-        <w:ind w:firstLine="567"/>
+          <w:b/>
+        </w:rPr>
+        <w:t>УК</w:t>
+      </w:r>
+      <w:r>
+        <w:rPr>
+          <w:rFonts w:ascii="Times New Roman" w:hAnsi="Times New Roman" w:cs="Times New Roman"/>
+          <w:b/>
+        </w:rPr>
+        <w:t>Б</w:t>
+      </w:r>
+      <w:r>
+        <w:rPr>
+          <w:rFonts w:ascii="Times New Roman" w:hAnsi="Times New Roman" w:cs="Times New Roman"/>
+          <w:b/>
+        </w:rPr>
+        <w:t>-2</w:t>
+      </w:r>
+      <w:r>
+        <w:rPr>
+          <w:rFonts w:ascii="Times New Roman" w:hAnsi="Times New Roman" w:cs="Times New Roman"/>
+          <w:bCs/>
+        </w:rPr>
+        <w:t xml:space="preserve"> – </w:t>
+      </w:r>
+      <w:r>
+        <w:rPr>
+          <w:rFonts w:ascii="Times New Roman" w:hAnsi="Times New Roman" w:cs="Times New Roman"/>
+          <w:bCs/>
+        </w:rPr>
+        <w:t>способен определять круг задач в рамках поставленной цели и выбирать оптимальные способы их решения, исходя из действующих правовых норм, имеющихся ресурсов и ограничений, в т.ч. финансовых, участвовать в разработке и реализации проектов, в т.ч. предпринимательских</w:t>
+      </w:r>
+    </w:p>
+    <w:p>
+      <w:pPr>
+        <w:pStyle w:val="af3"/>
+        <w:numPr>
+          <w:ilvl w:val="0"/>
+          <w:numId w:val="45"/>
+        </w:numPr>
         <w:jc w:val="both"/>
         <w:rPr>
           <w:rFonts w:ascii="Times New Roman" w:hAnsi="Times New Roman" w:cs="Times New Roman"/>
@@ -9166,39 +9180,58 @@
       </w:pPr>
       <w:r>
         <w:rPr>
-          <w:rFonts w:ascii="Segoe UI Symbol" w:hAnsi="Segoe UI Symbol" w:cs="Segoe UI Symbol"/>
-          <w:bCs/>
-        </w:rPr>
-        <w:t>✓</w:t>
-      </w:r>
-      <w:r>
-        <w:rPr>
-          <w:rFonts w:ascii="Times New Roman" w:hAnsi="Times New Roman" w:cs="Times New Roman"/>
-          <w:bCs/>
-        </w:rPr>
-        <w:t xml:space="preserve"> Развивается дисциплиной.</w:t>
-      </w:r>
-    </w:p>
-    <w:p>
-      <w:pPr>
-        <w:ind w:firstLine="567"/>
+          <w:rFonts w:ascii="Times New Roman" w:hAnsi="Times New Roman" w:cs="Times New Roman"/>
+          <w:b/>
+        </w:rPr>
+        <w:t>УКБ-</w:t>
+      </w:r>
+      <w:r>
+        <w:rPr>
+          <w:rFonts w:ascii="Times New Roman" w:hAnsi="Times New Roman" w:cs="Times New Roman"/>
+          <w:b/>
+        </w:rPr>
+        <w:t>10</w:t>
+      </w:r>
+      <w:r>
+        <w:rPr>
+          <w:rFonts w:ascii="Times New Roman" w:hAnsi="Times New Roman" w:cs="Times New Roman"/>
+          <w:bCs/>
+        </w:rPr>
+        <w:t xml:space="preserve"> – </w:t>
+      </w:r>
+      <w:r>
+        <w:rPr>
+          <w:rFonts w:ascii="Times New Roman" w:hAnsi="Times New Roman" w:cs="Times New Roman"/>
+          <w:bCs/>
+        </w:rPr>
+        <w:t>способен понимать сущность и значение информации в развитии общества, использовать основные методы получения и работы с информацией с учетом современных технологий цифровой экономики и информационной безопасности</w:t>
+      </w:r>
+      <w:r>
+        <w:rPr>
+          <w:rFonts w:ascii="Times New Roman" w:hAnsi="Times New Roman" w:cs="Times New Roman"/>
+          <w:bCs/>
+        </w:rPr>
+        <w:t>.</w:t>
+      </w:r>
+    </w:p>
+    <w:p>
+      <w:pPr>
         <w:jc w:val="both"/>
         <w:rPr>
           <w:rFonts w:ascii="Times New Roman" w:hAnsi="Times New Roman" w:cs="Times New Roman"/>
-          <w:bCs/>
-        </w:rPr>
-      </w:pPr>
-      <w:r>
-        <w:rPr>
-          <w:rFonts w:ascii="Times New Roman" w:hAnsi="Times New Roman" w:cs="Times New Roman"/>
-          <w:bCs/>
-        </w:rPr>
-        <w:t>□ Полностью сформирована по результатам освоения дисциплины.</w:t>
-      </w:r>
-    </w:p>
-    <w:p>
-      <w:pPr>
-        <w:ind w:left="567"/>
+          <w:b/>
+        </w:rPr>
+      </w:pPr>
+      <w:r>
+        <w:rPr>
+          <w:rFonts w:ascii="Times New Roman" w:hAnsi="Times New Roman" w:cs="Times New Roman"/>
+          <w:b/>
+        </w:rPr>
+        <w:t>Компетенции, полностью сформированные по результатам освоения дисциплины:</w:t>
+      </w:r>
+    </w:p>
+    <w:p>
+      <w:pPr>
         <w:jc w:val="both"/>
         <w:rPr>
           <w:rFonts w:ascii="Times New Roman" w:hAnsi="Times New Roman" w:cs="Times New Roman"/>
@@ -9210,7 +9243,7 @@
           <w:rFonts w:ascii="Times New Roman" w:hAnsi="Times New Roman" w:cs="Times New Roman"/>
           <w:bCs/>
         </w:rPr>
-        <w:t>Шкала оценивания: линейная, определяется долей успешно выполненных заданий, проверяющих данную компетенцию.</w:t>
+        <w:t>Нет.</w:t>
       </w:r>
     </w:p>
     <w:p>
@@ -9224,167 +9257,17 @@
     </w:p>
     <w:p>
       <w:pPr>
-        <w:jc w:val="both"/>
-        <w:rPr>
-          <w:rFonts w:ascii="Times New Roman" w:hAnsi="Times New Roman" w:cs="Times New Roman"/>
-          <w:bCs/>
-        </w:rPr>
-      </w:pPr>
-      <w:r>
-        <w:rPr>
-          <w:rFonts w:ascii="Times New Roman" w:hAnsi="Times New Roman" w:cs="Times New Roman"/>
-          <w:b/>
-        </w:rPr>
-        <w:t>УК</w:t>
-      </w:r>
-      <w:r>
-        <w:rPr>
-          <w:rFonts w:ascii="Times New Roman" w:hAnsi="Times New Roman" w:cs="Times New Roman"/>
-          <w:b/>
-        </w:rPr>
-        <w:t>Б</w:t>
-      </w:r>
-      <w:r>
-        <w:rPr>
-          <w:rFonts w:ascii="Times New Roman" w:hAnsi="Times New Roman" w:cs="Times New Roman"/>
-          <w:b/>
-        </w:rPr>
-        <w:t>-2</w:t>
-      </w:r>
-      <w:r>
-        <w:rPr>
-          <w:rFonts w:ascii="Times New Roman" w:hAnsi="Times New Roman" w:cs="Times New Roman"/>
-          <w:bCs/>
-        </w:rPr>
-        <w:t xml:space="preserve"> – </w:t>
-      </w:r>
-      <w:r>
-        <w:rPr>
-          <w:rFonts w:ascii="Times New Roman" w:hAnsi="Times New Roman" w:cs="Times New Roman"/>
-          <w:bCs/>
-        </w:rPr>
-        <w:t>способен определять круг задач в рамках поставленной цели и выбирать оптимальные способы их решения, исходя из действующих правовых норм, имеющихся ресурсов и ограничений, в т.ч. финансовых, участвовать в разработке и реализации проектов, в т.ч. предпринимательских</w:t>
-      </w:r>
-    </w:p>
-    <w:p>
-      <w:pPr>
-        <w:ind w:firstLine="567"/>
-        <w:jc w:val="both"/>
-        <w:rPr>
-          <w:rFonts w:ascii="Times New Roman" w:hAnsi="Times New Roman" w:cs="Times New Roman"/>
-          <w:bCs/>
-        </w:rPr>
-      </w:pPr>
-      <w:r>
-        <w:rPr>
-          <w:rFonts w:ascii="Times New Roman" w:hAnsi="Times New Roman" w:cs="Times New Roman"/>
-          <w:bCs/>
-        </w:rPr>
-        <w:t>□ Формируется дисциплиной.</w:t>
-      </w:r>
-    </w:p>
-    <w:p>
-      <w:pPr>
-        <w:ind w:firstLine="567"/>
-        <w:jc w:val="both"/>
-        <w:rPr>
-          <w:rFonts w:ascii="Times New Roman" w:hAnsi="Times New Roman" w:cs="Times New Roman"/>
-          <w:bCs/>
-        </w:rPr>
-      </w:pPr>
-      <w:r>
-        <w:rPr>
-          <w:rFonts w:ascii="Segoe UI Symbol" w:hAnsi="Segoe UI Symbol" w:cs="Segoe UI Symbol"/>
-          <w:bCs/>
-        </w:rPr>
-        <w:t>✓</w:t>
-      </w:r>
-      <w:r>
-        <w:rPr>
-          <w:rFonts w:ascii="Times New Roman" w:hAnsi="Times New Roman" w:cs="Times New Roman"/>
-          <w:bCs/>
-        </w:rPr>
-        <w:t xml:space="preserve"> Развивается дисциплиной.</w:t>
-      </w:r>
-    </w:p>
-    <w:p>
-      <w:pPr>
-        <w:ind w:firstLine="567"/>
-        <w:jc w:val="both"/>
-        <w:rPr>
-          <w:rFonts w:ascii="Times New Roman" w:hAnsi="Times New Roman" w:cs="Times New Roman"/>
-          <w:bCs/>
-        </w:rPr>
-      </w:pPr>
-      <w:r>
-        <w:rPr>
-          <w:rFonts w:ascii="Times New Roman" w:hAnsi="Times New Roman" w:cs="Times New Roman"/>
-          <w:bCs/>
-        </w:rPr>
-        <w:t>□ Полностью сформирована по результатам освоения дисциплины.</w:t>
-      </w:r>
-    </w:p>
-    <w:p>
-      <w:pPr>
-        <w:ind w:left="567"/>
-        <w:jc w:val="both"/>
-        <w:rPr>
-          <w:rFonts w:ascii="Times New Roman" w:hAnsi="Times New Roman" w:cs="Times New Roman"/>
-          <w:bCs/>
-        </w:rPr>
-      </w:pPr>
-      <w:r>
-        <w:rPr>
-          <w:rFonts w:ascii="Times New Roman" w:hAnsi="Times New Roman" w:cs="Times New Roman"/>
-          <w:bCs/>
-        </w:rPr>
-        <w:t>Шкала оценивания: линейная, определяется долей успешно выполненных заданий, проверяющих данную компетенцию.</w:t>
-      </w:r>
-    </w:p>
-    <w:p>
-      <w:pPr>
-        <w:jc w:val="both"/>
-        <w:rPr>
-          <w:rFonts w:ascii="Times New Roman" w:hAnsi="Times New Roman" w:cs="Times New Roman"/>
-          <w:bCs/>
-        </w:rPr>
-      </w:pPr>
-    </w:p>
-    <w:p>
-      <w:pPr>
-        <w:jc w:val="both"/>
-        <w:rPr>
-          <w:rFonts w:ascii="Times New Roman" w:hAnsi="Times New Roman" w:cs="Times New Roman"/>
-          <w:bCs/>
-        </w:rPr>
-      </w:pPr>
-      <w:r>
-        <w:rPr>
-          <w:rFonts w:ascii="Times New Roman" w:hAnsi="Times New Roman" w:cs="Times New Roman"/>
-          <w:b/>
-        </w:rPr>
-        <w:t>УКБ-</w:t>
-      </w:r>
-      <w:r>
-        <w:rPr>
-          <w:rFonts w:ascii="Times New Roman" w:hAnsi="Times New Roman" w:cs="Times New Roman"/>
-          <w:b/>
-        </w:rPr>
-        <w:t>10</w:t>
-      </w:r>
-      <w:r>
-        <w:rPr>
-          <w:rFonts w:ascii="Times New Roman" w:hAnsi="Times New Roman" w:cs="Times New Roman"/>
-          <w:bCs/>
-        </w:rPr>
-        <w:t xml:space="preserve"> – </w:t>
-      </w:r>
-      <w:r>
-        <w:rPr>
-          <w:rFonts w:ascii="Times New Roman" w:hAnsi="Times New Roman" w:cs="Times New Roman"/>
-          <w:bCs/>
-        </w:rPr>
-        <w:t>способен понимать сущность и значение информации в развитии общества, использовать основные методы получения и работы с информацией с учетом современных технологий цифровой экономики и информационной безопасности</w:t>
+        <w:rPr>
+          <w:rFonts w:ascii="Times New Roman" w:hAnsi="Times New Roman" w:cs="Times New Roman"/>
+          <w:bCs/>
+        </w:rPr>
+      </w:pPr>
+      <w:r>
+        <w:rPr>
+          <w:rFonts w:ascii="Times New Roman" w:hAnsi="Times New Roman" w:cs="Times New Roman"/>
+          <w:bCs/>
+        </w:rPr>
+        <w:t>Для каждой компетенции применяется линейная шкала оценивания, определяемая долей успешно выполненных заданий, проверяющих данную компетенцию</w:t>
       </w:r>
       <w:r>
         <w:rPr>
@@ -9392,82 +9275,6 @@
           <w:bCs/>
         </w:rPr>
         <w:t>.</w:t>
-      </w:r>
-    </w:p>
-    <w:p>
-      <w:pPr>
-        <w:ind w:firstLine="567"/>
-        <w:jc w:val="both"/>
-        <w:rPr>
-          <w:rFonts w:ascii="Times New Roman" w:hAnsi="Times New Roman" w:cs="Times New Roman"/>
-          <w:bCs/>
-        </w:rPr>
-      </w:pPr>
-      <w:r>
-        <w:rPr>
-          <w:rFonts w:ascii="Times New Roman" w:hAnsi="Times New Roman" w:cs="Times New Roman"/>
-          <w:bCs/>
-        </w:rPr>
-        <w:t>□ Формируется дисциплиной.</w:t>
-      </w:r>
-    </w:p>
-    <w:p>
-      <w:pPr>
-        <w:ind w:firstLine="567"/>
-        <w:jc w:val="both"/>
-        <w:rPr>
-          <w:rFonts w:ascii="Times New Roman" w:hAnsi="Times New Roman" w:cs="Times New Roman"/>
-          <w:bCs/>
-        </w:rPr>
-      </w:pPr>
-      <w:r>
-        <w:rPr>
-          <w:rFonts w:ascii="Segoe UI Symbol" w:hAnsi="Segoe UI Symbol" w:cs="Segoe UI Symbol"/>
-          <w:bCs/>
-        </w:rPr>
-        <w:lastRenderedPageBreak/>
-        <w:t>✓</w:t>
-      </w:r>
-      <w:r>
-        <w:rPr>
-          <w:rFonts w:ascii="Times New Roman" w:hAnsi="Times New Roman" w:cs="Times New Roman"/>
-          <w:bCs/>
-        </w:rPr>
-        <w:t xml:space="preserve"> Развивается дисциплиной.</w:t>
-      </w:r>
-    </w:p>
-    <w:p>
-      <w:pPr>
-        <w:ind w:firstLine="567"/>
-        <w:jc w:val="both"/>
-        <w:rPr>
-          <w:rFonts w:ascii="Times New Roman" w:hAnsi="Times New Roman" w:cs="Times New Roman"/>
-          <w:bCs/>
-        </w:rPr>
-      </w:pPr>
-      <w:r>
-        <w:rPr>
-          <w:rFonts w:ascii="Times New Roman" w:hAnsi="Times New Roman" w:cs="Times New Roman"/>
-          <w:bCs/>
-        </w:rPr>
-        <w:t>□ Полностью сформирована по результатам освоения дисциплины.</w:t>
-      </w:r>
-    </w:p>
-    <w:p>
-      <w:pPr>
-        <w:ind w:left="567"/>
-        <w:jc w:val="both"/>
-        <w:rPr>
-          <w:rFonts w:ascii="Times New Roman" w:hAnsi="Times New Roman" w:cs="Times New Roman"/>
-          <w:bCs/>
-        </w:rPr>
-      </w:pPr>
-      <w:r>
-        <w:rPr>
-          <w:rFonts w:ascii="Times New Roman" w:hAnsi="Times New Roman" w:cs="Times New Roman"/>
-          <w:bCs/>
-        </w:rPr>
-        <w:t>Шкала оценивания: линейная, определяется долей успешно выполненных заданий, проверяющих данную компетенцию.</w:t>
       </w:r>
     </w:p>
     <w:p>
@@ -10008,6 +9815,7 @@
           <w:rFonts w:ascii="Times New Roman" w:hAnsi="Times New Roman" w:cs="Times New Roman"/>
           <w:bCs/>
         </w:rPr>
+        <w:lastRenderedPageBreak/>
         <w:t>Понятие архитектурного стиля, трёхзвенная архитектура,</w:t>
       </w:r>
     </w:p>
@@ -11005,7 +10813,6 @@
           <w:rFonts w:ascii="Times New Roman" w:hAnsi="Times New Roman" w:cs="Times New Roman"/>
           <w:bCs/>
         </w:rPr>
-        <w:lastRenderedPageBreak/>
         <w:t xml:space="preserve">Паттерн </w:t>
       </w:r>
       <w:r>
@@ -11887,7 +11694,15 @@
           <w:rFonts w:ascii="Times New Roman" w:hAnsi="Times New Roman" w:cs="Times New Roman"/>
           <w:bCs/>
         </w:rPr>
-        <w:t>твет на каждый вопрос билета и на дополнительные вопросы оценивается по шкале от 0 (нет ответа) до 10 (очень хороший ответ), далее оценка усредняется. Результат переводится в диапазон от 0 до 100.</w:t>
+        <w:t xml:space="preserve">твет на каждый вопрос билета и на дополнительные </w:t>
+      </w:r>
+      <w:r>
+        <w:rPr>
+          <w:rFonts w:ascii="Times New Roman" w:hAnsi="Times New Roman" w:cs="Times New Roman"/>
+          <w:bCs/>
+        </w:rPr>
+        <w:lastRenderedPageBreak/>
+        <w:t>вопросы оценивается по шкале от 0 (нет ответа) до 10 (очень хороший ответ), далее оценка усредняется. Результат переводится в диапазон от 0 до 100.</w:t>
       </w:r>
     </w:p>
     <w:p>
@@ -12473,7 +12288,6 @@
           <w:i/>
           <w:iCs/>
         </w:rPr>
-        <w:lastRenderedPageBreak/>
         <w:t>Проверяемые компетенции</w:t>
       </w:r>
       <w:r>
@@ -12724,7 +12538,14 @@
           <w:rFonts w:ascii="Times New Roman" w:hAnsi="Times New Roman" w:cs="Times New Roman"/>
         </w:rPr>
         <w:tab/>
-        <w:t>На каждом из этапов производства и тестирования могут быть выявлены дефекты сборки (от погнутой детали кузова или царапин до сбоев в работе программы управления инжектором). В случае обнаружения дефекта автомобиль снимается с конвейера и отправляется в ремонтную зону, где дефект устраняется и автомобиль возвращается на конвейер либо в зону тестирования. Каждый участок конвейера имеет несколько (от одной до четырёх) ремонтных зон, в каждой зоне имеется несколько (от одного до шести) ремонтных мест, где может находиться один автомобиль. Каждая ремонтная зона обслуживается ремонтной бригадой, имеющей бригадира и нескольких ремонтников. Бригады работают в ремонтных зонах посменно.</w:t>
+        <w:t xml:space="preserve">На каждом из этапов производства и тестирования могут быть выявлены дефекты сборки (от погнутой детали кузова или царапин до сбоев в работе программы управления инжектором). В случае обнаружения дефекта автомобиль снимается с конвейера и </w:t>
+      </w:r>
+      <w:r>
+        <w:rPr>
+          <w:rFonts w:ascii="Times New Roman" w:hAnsi="Times New Roman" w:cs="Times New Roman"/>
+        </w:rPr>
+        <w:lastRenderedPageBreak/>
+        <w:t>отправляется в ремонтную зону, где дефект устраняется и автомобиль возвращается на конвейер либо в зону тестирования. Каждый участок конвейера имеет несколько (от одной до четырёх) ремонтных зон, в каждой зоне имеется несколько (от одного до шести) ремонтных мест, где может находиться один автомобиль. Каждая ремонтная зона обслуживается ремонтной бригадой, имеющей бригадира и нескольких ремонтников. Бригады работают в ремонтных зонах посменно.</w:t>
       </w:r>
     </w:p>
     <w:p>
@@ -12918,7 +12739,6 @@
         <w:rPr>
           <w:rFonts w:ascii="Times New Roman" w:hAnsi="Times New Roman" w:cs="Times New Roman"/>
         </w:rPr>
-        <w:lastRenderedPageBreak/>
         <w:t>Возможностью для рабочего зарегистрироваться в системе как доступного для получения заданий в начале смены</w:t>
       </w:r>
     </w:p>
@@ -13939,7 +13759,6 @@
           <w:rFonts w:ascii="Times New Roman" w:hAnsi="Times New Roman" w:cs="Times New Roman"/>
           <w:color w:val="000000"/>
         </w:rPr>
-        <w:lastRenderedPageBreak/>
         <w:t xml:space="preserve">Вашей задачей будет </w:t>
       </w:r>
       <w:r>
@@ -14041,23 +13860,7 @@
           <w:rFonts w:ascii="Times New Roman" w:hAnsi="Times New Roman" w:cs="Times New Roman"/>
           <w:color w:val="000000"/>
         </w:rPr>
-        <w:t xml:space="preserve">характеристики — здоровье, сила атаки и </w:t>
-      </w:r>
-      <w:proofErr w:type="gramStart"/>
-      <w:r>
-        <w:rPr>
-          <w:rFonts w:ascii="Times New Roman" w:hAnsi="Times New Roman" w:cs="Times New Roman"/>
-          <w:color w:val="000000"/>
-        </w:rPr>
-        <w:t>т.д.</w:t>
-      </w:r>
-      <w:proofErr w:type="gramEnd"/>
-      <w:r>
-        <w:rPr>
-          <w:rFonts w:ascii="Times New Roman" w:hAnsi="Times New Roman" w:cs="Times New Roman"/>
-          <w:color w:val="000000"/>
-        </w:rPr>
-        <w:t>;</w:t>
+        <w:t>характеристики — здоровье, сила атаки и т.д.;</w:t>
       </w:r>
     </w:p>
     <w:p>
@@ -14430,50 +14233,34 @@
           <w:rFonts w:ascii="Times New Roman" w:hAnsi="Times New Roman" w:cs="Times New Roman"/>
           <w:color w:val="000000"/>
         </w:rPr>
-        <w:t xml:space="preserve">используя </w:t>
-      </w:r>
-      <w:proofErr w:type="gramStart"/>
+        <w:t xml:space="preserve">используя паттерн </w:t>
+      </w:r>
       <w:r>
         <w:rPr>
           <w:rFonts w:ascii="Times New Roman" w:hAnsi="Times New Roman" w:cs="Times New Roman"/>
           <w:color w:val="000000"/>
         </w:rPr>
-        <w:t>паттерн</w:t>
-      </w:r>
-      <w:proofErr w:type="gramEnd"/>
+        <w:t>«</w:t>
+      </w:r>
       <w:r>
         <w:rPr>
           <w:rFonts w:ascii="Times New Roman" w:hAnsi="Times New Roman" w:cs="Times New Roman"/>
           <w:color w:val="000000"/>
         </w:rPr>
-        <w:t xml:space="preserve"> </w:t>
+        <w:t>Декоратор</w:t>
       </w:r>
       <w:r>
         <w:rPr>
           <w:rFonts w:ascii="Times New Roman" w:hAnsi="Times New Roman" w:cs="Times New Roman"/>
           <w:color w:val="000000"/>
         </w:rPr>
-        <w:t>«</w:t>
+        <w:t>»</w:t>
       </w:r>
       <w:r>
         <w:rPr>
           <w:rFonts w:ascii="Times New Roman" w:hAnsi="Times New Roman" w:cs="Times New Roman"/>
           <w:color w:val="000000"/>
         </w:rPr>
-        <w:t>Декоратор</w:t>
-      </w:r>
-      <w:r>
-        <w:rPr>
-          <w:rFonts w:ascii="Times New Roman" w:hAnsi="Times New Roman" w:cs="Times New Roman"/>
-          <w:color w:val="000000"/>
-        </w:rPr>
-        <w:t>»</w:t>
-      </w:r>
-      <w:r>
-        <w:rPr>
-          <w:rFonts w:ascii="Times New Roman" w:hAnsi="Times New Roman" w:cs="Times New Roman"/>
-          <w:color w:val="000000"/>
-        </w:rPr>
         <w:t>, реализовать для игрока возможность конфузить мобов. Моб, находящийся под эффектом конфузии, перемещается, случайно выбирая соседнюю клетку. Эффект должен быть временным.</w:t>
       </w:r>
     </w:p>
@@ -14488,6 +14275,7 @@
         <w:rPr>
           <w:rFonts w:ascii="Times New Roman" w:hAnsi="Times New Roman" w:cs="Times New Roman"/>
         </w:rPr>
+        <w:lastRenderedPageBreak/>
         <w:t>Результатом работы должна быть диаграмма классов, описывающая применение данных шаблонов в архитектуре игры.</w:t>
       </w:r>
     </w:p>
@@ -14787,7 +14575,6 @@
           <w:i/>
           <w:iCs/>
         </w:rPr>
-        <w:lastRenderedPageBreak/>
         <w:t>Проверяемые компетенции</w:t>
       </w:r>
       <w:r>
@@ -15384,6 +15171,7 @@
           <w:i/>
           <w:iCs/>
         </w:rPr>
+        <w:lastRenderedPageBreak/>
         <w:t>Критерии оценивания</w:t>
       </w:r>
       <w:r>
@@ -15671,7 +15459,6 @@
         <w:rPr>
           <w:rFonts w:ascii="Times New Roman" w:hAnsi="Times New Roman" w:cs="Times New Roman"/>
         </w:rPr>
-        <w:lastRenderedPageBreak/>
         <w:t>К проведению лекционных занятий должны привлекаться преподаватели, имеющие диплом о высшем образовании по соответствующему направлению.</w:t>
       </w:r>
     </w:p>
@@ -15759,21 +15546,17 @@
     </w:p>
     <w:p>
       <w:pPr>
-        <w:rPr>
-          <w:rFonts w:ascii="Times New Roman" w:hAnsi="Times New Roman" w:cs="Times New Roman"/>
-        </w:rPr>
-      </w:pPr>
-      <w:r>
-        <w:rPr>
-          <w:rFonts w:ascii="Times New Roman" w:hAnsi="Times New Roman" w:cs="Times New Roman"/>
-        </w:rPr>
-        <w:t>Требуется стандартно оборудованная аудитория</w:t>
-      </w:r>
-      <w:r>
-        <w:rPr>
-          <w:rFonts w:ascii="Times New Roman" w:hAnsi="Times New Roman" w:cs="Times New Roman"/>
-        </w:rPr>
-        <w:t xml:space="preserve"> с проектором</w:t>
+        <w:ind w:firstLine="720"/>
+        <w:jc w:val="both"/>
+        <w:rPr>
+          <w:rFonts w:ascii="Times New Roman" w:hAnsi="Times New Roman" w:cs="Times New Roman"/>
+        </w:rPr>
+      </w:pPr>
+      <w:r>
+        <w:rPr>
+          <w:rFonts w:ascii="Times New Roman" w:hAnsi="Times New Roman" w:cs="Times New Roman"/>
+        </w:rPr>
+        <w:t>Учебные аудитории для проведения учебных занятий, оснащенные стандартным оборудованием, используемым для обучения в СПбГУ в соответствии с требованиями материально-технического обеспечения</w:t>
       </w:r>
       <w:r>
         <w:rPr>
@@ -15807,15 +15590,74 @@
     </w:p>
     <w:p>
       <w:pPr>
-        <w:rPr>
-          <w:rFonts w:ascii="Times New Roman" w:hAnsi="Times New Roman" w:cs="Times New Roman"/>
-        </w:rPr>
-      </w:pPr>
-      <w:r>
-        <w:rPr>
-          <w:rFonts w:ascii="Times New Roman" w:hAnsi="Times New Roman" w:cs="Times New Roman"/>
-        </w:rPr>
-        <w:t>Доска для письма маркером, мультимедийный проектор.</w:t>
+        <w:ind w:firstLine="720"/>
+        <w:rPr>
+          <w:rFonts w:ascii="Times New Roman" w:hAnsi="Times New Roman" w:cs="Times New Roman"/>
+        </w:rPr>
+      </w:pPr>
+      <w:r>
+        <w:rPr>
+          <w:rFonts w:ascii="Times New Roman" w:hAnsi="Times New Roman" w:cs="Times New Roman"/>
+        </w:rPr>
+        <w:t>Стандартное оборудование, используемое для обучения в СПбГУ.</w:t>
+      </w:r>
+    </w:p>
+    <w:p>
+      <w:pPr>
+        <w:jc w:val="both"/>
+        <w:rPr>
+          <w:rFonts w:ascii="Times New Roman" w:hAnsi="Times New Roman" w:cs="Times New Roman"/>
+          <w:lang w:val="en-US"/>
+        </w:rPr>
+      </w:pPr>
+      <w:r>
+        <w:rPr>
+          <w:rFonts w:ascii="Times New Roman" w:hAnsi="Times New Roman" w:cs="Times New Roman"/>
+          <w:lang w:val="en-US"/>
+        </w:rPr>
+        <w:t xml:space="preserve">MS Windows, MS Office, Mozilla </w:t>
+      </w:r>
+      <w:proofErr w:type="spellStart"/>
+      <w:r>
+        <w:rPr>
+          <w:rFonts w:ascii="Times New Roman" w:hAnsi="Times New Roman" w:cs="Times New Roman"/>
+          <w:lang w:val="en-US"/>
+        </w:rPr>
+        <w:t>FireFox</w:t>
+      </w:r>
+      <w:proofErr w:type="spellEnd"/>
+      <w:r>
+        <w:rPr>
+          <w:rFonts w:ascii="Times New Roman" w:hAnsi="Times New Roman" w:cs="Times New Roman"/>
+          <w:lang w:val="en-US"/>
+        </w:rPr>
+        <w:t xml:space="preserve">, Google Chrome, Acrobat Reader DC, WinZip, </w:t>
+      </w:r>
+      <w:r>
+        <w:rPr>
+          <w:rFonts w:ascii="Times New Roman" w:hAnsi="Times New Roman" w:cs="Times New Roman"/>
+        </w:rPr>
+        <w:t>Антивирус</w:t>
+      </w:r>
+      <w:r>
+        <w:rPr>
+          <w:rFonts w:ascii="Times New Roman" w:hAnsi="Times New Roman" w:cs="Times New Roman"/>
+          <w:lang w:val="en-US"/>
+        </w:rPr>
+        <w:t xml:space="preserve"> </w:t>
+      </w:r>
+      <w:r>
+        <w:rPr>
+          <w:rFonts w:ascii="Times New Roman" w:hAnsi="Times New Roman" w:cs="Times New Roman"/>
+        </w:rPr>
+        <w:t>Касперского</w:t>
+      </w:r>
+      <w:r>
+        <w:rPr>
+          <w:rFonts w:ascii="Times New Roman" w:hAnsi="Times New Roman" w:cs="Times New Roman"/>
+          <w:lang w:val="en-US"/>
+        </w:rPr>
+        <w:t>.</w:t>
       </w:r>
     </w:p>
     <w:p>
@@ -15943,6 +15785,7 @@
           <w:sz w:val="28"/>
           <w:szCs w:val="28"/>
         </w:rPr>
+        <w:lastRenderedPageBreak/>
         <w:t>3.4.</w:t>
       </w:r>
       <w:r>
@@ -15995,23 +15838,7 @@
           <w:rFonts w:ascii="Times New Roman" w:hAnsi="Times New Roman" w:cs="Times New Roman"/>
           <w:lang w:val="en-US"/>
         </w:rPr>
-        <w:t xml:space="preserve">Pooley, R. J. Wilcox, P., Applying </w:t>
-      </w:r>
-      <w:proofErr w:type="gramStart"/>
-      <w:r>
-        <w:rPr>
-          <w:rFonts w:ascii="Times New Roman" w:hAnsi="Times New Roman" w:cs="Times New Roman"/>
-          <w:lang w:val="en-US"/>
-        </w:rPr>
-        <w:t>UML :</w:t>
-      </w:r>
-      <w:proofErr w:type="gramEnd"/>
-      <w:r>
-        <w:rPr>
-          <w:rFonts w:ascii="Times New Roman" w:hAnsi="Times New Roman" w:cs="Times New Roman"/>
-          <w:lang w:val="en-US"/>
-        </w:rPr>
-        <w:t xml:space="preserve"> Advanced Applications, Oxford : Butterworth-Heinemann. </w:t>
+        <w:t xml:space="preserve">Pooley, R. J. Wilcox, P., Applying UML : Advanced Applications, Oxford : Butterworth-Heinemann. </w:t>
       </w:r>
       <w:r>
         <w:rPr>
@@ -16196,23 +16023,7 @@
           <w:rFonts w:ascii="Times New Roman" w:hAnsi="Times New Roman" w:cs="Times New Roman"/>
           <w:lang w:val="en-US"/>
         </w:rPr>
-        <w:t xml:space="preserve">, Dines. Software Engineering 3: Domains, Requirements, and Software Design, Berlin, </w:t>
-      </w:r>
-      <w:proofErr w:type="gramStart"/>
-      <w:r>
-        <w:rPr>
-          <w:rFonts w:ascii="Times New Roman" w:hAnsi="Times New Roman" w:cs="Times New Roman"/>
-          <w:lang w:val="en-US"/>
-        </w:rPr>
-        <w:t>Heidelberg :</w:t>
-      </w:r>
-      <w:proofErr w:type="gramEnd"/>
-      <w:r>
-        <w:rPr>
-          <w:rFonts w:ascii="Times New Roman" w:hAnsi="Times New Roman" w:cs="Times New Roman"/>
-          <w:lang w:val="en-US"/>
-        </w:rPr>
-        <w:t xml:space="preserve"> Springer Berlin Heidelberg, 2006, 768pp., URL: https://find.library.spbu.ru/vufind/Record/978-3- 540-33653- 2 (</w:t>
+        <w:t>, Dines. Software Engineering 3: Domains, Requirements, and Software Design, Berlin, Heidelberg : Springer Berlin Heidelberg, 2006, 768pp., URL: https://find.library.spbu.ru/vufind/Record/978-3- 540-33653- 2 (</w:t>
       </w:r>
       <w:r>
         <w:rPr>
@@ -16319,23 +16130,7 @@
           <w:rFonts w:ascii="Times New Roman" w:hAnsi="Times New Roman" w:cs="Times New Roman"/>
           <w:lang w:val="en-US"/>
         </w:rPr>
-        <w:t xml:space="preserve">, Kai. Schmidt, Günter. Handbook on Architectures of Information Systems, Berlin, </w:t>
-      </w:r>
-      <w:proofErr w:type="gramStart"/>
-      <w:r>
-        <w:rPr>
-          <w:rFonts w:ascii="Times New Roman" w:hAnsi="Times New Roman" w:cs="Times New Roman"/>
-          <w:lang w:val="en-US"/>
-        </w:rPr>
-        <w:t>Heidelberg :</w:t>
-      </w:r>
-      <w:proofErr w:type="gramEnd"/>
-      <w:r>
-        <w:rPr>
-          <w:rFonts w:ascii="Times New Roman" w:hAnsi="Times New Roman" w:cs="Times New Roman"/>
-          <w:lang w:val="en-US"/>
-        </w:rPr>
-        <w:t xml:space="preserve"> Springer Berlin Heidelberg, 2006, 896pp., URL: https://find.library.spbu.ru/vufind/Record/978-3- 540-26661- 7 (</w:t>
+        <w:t>, Kai. Schmidt, Günter. Handbook on Architectures of Information Systems, Berlin, Heidelberg : Springer Berlin Heidelberg, 2006, 896pp., URL: https://find.library.spbu.ru/vufind/Record/978-3- 540-26661- 7 (</w:t>
       </w:r>
       <w:r>
         <w:rPr>
@@ -16402,29 +16197,156 @@
     </w:p>
     <w:p>
       <w:pPr>
-        <w:rPr>
-          <w:rFonts w:ascii="Times New Roman" w:hAnsi="Times New Roman" w:cs="Times New Roman"/>
-          <w:bCs/>
-        </w:rPr>
-      </w:pPr>
-      <w:r>
-        <w:rPr>
-          <w:rFonts w:ascii="Times New Roman" w:hAnsi="Times New Roman" w:cs="Times New Roman"/>
-          <w:bCs/>
-        </w:rPr>
-        <w:t>Нет.</w:t>
-      </w:r>
-    </w:p>
-    <w:p>
-      <w:pPr>
-        <w:rPr>
-          <w:rFonts w:ascii="Times New Roman" w:hAnsi="Times New Roman" w:cs="Times New Roman"/>
-          <w:bCs/>
-        </w:rPr>
-      </w:pPr>
-    </w:p>
-    <w:p>
-      <w:pPr>
+        <w:pStyle w:val="af3"/>
+        <w:numPr>
+          <w:ilvl w:val="0"/>
+          <w:numId w:val="44"/>
+        </w:numPr>
+        <w:rPr>
+          <w:rFonts w:ascii="Times New Roman" w:hAnsi="Times New Roman" w:cs="Times New Roman"/>
+          <w:bCs/>
+        </w:rPr>
+      </w:pPr>
+      <w:r>
+        <w:rPr>
+          <w:rFonts w:ascii="Times New Roman" w:hAnsi="Times New Roman" w:cs="Times New Roman"/>
+          <w:bCs/>
+        </w:rPr>
+        <w:t xml:space="preserve">Сайт Научной библиотеки им. М. Горького СПбГУ: </w:t>
+      </w:r>
+      <w:hyperlink r:id="rId8" w:history="1">
+        <w:r>
+          <w:rPr>
+            <w:rStyle w:val="af4"/>
+            <w:rFonts w:ascii="Times New Roman" w:hAnsi="Times New Roman" w:cs="Times New Roman"/>
+            <w:bCs/>
+          </w:rPr>
+          <w:t>http://www.library.spbu.ru/</w:t>
+        </w:r>
+      </w:hyperlink>
+      <w:r>
+        <w:rPr>
+          <w:rFonts w:ascii="Times New Roman" w:hAnsi="Times New Roman" w:cs="Times New Roman"/>
+          <w:bCs/>
+        </w:rPr>
+        <w:t xml:space="preserve"> </w:t>
+      </w:r>
+    </w:p>
+    <w:p>
+      <w:pPr>
+        <w:pStyle w:val="af3"/>
+        <w:numPr>
+          <w:ilvl w:val="0"/>
+          <w:numId w:val="44"/>
+        </w:numPr>
+        <w:rPr>
+          <w:rFonts w:ascii="Times New Roman" w:hAnsi="Times New Roman" w:cs="Times New Roman"/>
+          <w:bCs/>
+        </w:rPr>
+      </w:pPr>
+      <w:r>
+        <w:rPr>
+          <w:rFonts w:ascii="Times New Roman" w:hAnsi="Times New Roman" w:cs="Times New Roman"/>
+          <w:bCs/>
+        </w:rPr>
+        <w:t xml:space="preserve">Электронный каталог Научной библиотеки им. М. Горького СПбГУ: </w:t>
+      </w:r>
+    </w:p>
+    <w:p>
+      <w:pPr>
+        <w:pStyle w:val="af3"/>
+        <w:rPr>
+          <w:rFonts w:ascii="Times New Roman" w:hAnsi="Times New Roman" w:cs="Times New Roman"/>
+          <w:bCs/>
+        </w:rPr>
+      </w:pPr>
+      <w:hyperlink r:id="rId9" w:history="1">
+        <w:r>
+          <w:rPr>
+            <w:rStyle w:val="af4"/>
+            <w:rFonts w:ascii="Times New Roman" w:hAnsi="Times New Roman" w:cs="Times New Roman"/>
+            <w:bCs/>
+          </w:rPr>
+          <w:t>http://www.library.spbu.ru/cgi-bin/irbis64r/cgiirbis_64.exe?C21COM=F&amp;I21DBN=IBIS&amp;P21DBN=IBIS</w:t>
+        </w:r>
+      </w:hyperlink>
+      <w:r>
+        <w:rPr>
+          <w:rFonts w:ascii="Times New Roman" w:hAnsi="Times New Roman" w:cs="Times New Roman"/>
+          <w:bCs/>
+        </w:rPr>
+        <w:t xml:space="preserve"> </w:t>
+      </w:r>
+    </w:p>
+    <w:p>
+      <w:pPr>
+        <w:pStyle w:val="af3"/>
+        <w:numPr>
+          <w:ilvl w:val="0"/>
+          <w:numId w:val="44"/>
+        </w:numPr>
+        <w:rPr>
+          <w:rFonts w:ascii="Times New Roman" w:hAnsi="Times New Roman" w:cs="Times New Roman"/>
+          <w:bCs/>
+        </w:rPr>
+      </w:pPr>
+      <w:r>
+        <w:rPr>
+          <w:rFonts w:ascii="Times New Roman" w:hAnsi="Times New Roman" w:cs="Times New Roman"/>
+          <w:bCs/>
+        </w:rPr>
+        <w:t xml:space="preserve">Перечень электронных ресурсов, находящихся в доступе СПбГУ: </w:t>
+      </w:r>
+    </w:p>
+    <w:p>
+      <w:pPr>
+        <w:pStyle w:val="af3"/>
+        <w:rPr>
+          <w:rFonts w:ascii="Times New Roman" w:hAnsi="Times New Roman" w:cs="Times New Roman"/>
+          <w:bCs/>
+        </w:rPr>
+      </w:pPr>
+      <w:hyperlink r:id="rId10" w:history="1">
+        <w:r>
+          <w:rPr>
+            <w:rStyle w:val="af4"/>
+            <w:rFonts w:ascii="Times New Roman" w:hAnsi="Times New Roman" w:cs="Times New Roman"/>
+            <w:bCs/>
+          </w:rPr>
+          <w:t>http://cufts.library.spbu.ru/CRDB/SPBGU/</w:t>
+        </w:r>
+      </w:hyperlink>
+      <w:r>
+        <w:rPr>
+          <w:rFonts w:ascii="Times New Roman" w:hAnsi="Times New Roman" w:cs="Times New Roman"/>
+          <w:bCs/>
+        </w:rPr>
+        <w:t xml:space="preserve"> </w:t>
+      </w:r>
+    </w:p>
+    <w:p>
+      <w:pPr>
+        <w:pStyle w:val="af3"/>
+        <w:numPr>
+          <w:ilvl w:val="0"/>
+          <w:numId w:val="44"/>
+        </w:numPr>
+        <w:rPr>
+          <w:rFonts w:ascii="Times New Roman" w:hAnsi="Times New Roman" w:cs="Times New Roman"/>
+          <w:bCs/>
+        </w:rPr>
+      </w:pPr>
+      <w:r>
+        <w:rPr>
+          <w:rFonts w:ascii="Times New Roman" w:hAnsi="Times New Roman" w:cs="Times New Roman"/>
+          <w:bCs/>
+        </w:rPr>
+        <w:t>Перечень ЭБС, на платформах которых представлены российские учебники, находящиеся в доступе СПбГУ:</w:t>
+      </w:r>
+    </w:p>
+    <w:p>
+      <w:pPr>
+        <w:pStyle w:val="af3"/>
         <w:rPr>
           <w:rFonts w:ascii="Times New Roman" w:hAnsi="Times New Roman" w:cs="Times New Roman"/>
           <w:b/>
@@ -16432,13 +16354,69 @@
           <w:szCs w:val="32"/>
         </w:rPr>
       </w:pPr>
-      <w:r>
+      <w:hyperlink r:id="rId11" w:history="1">
+        <w:r>
+          <w:rPr>
+            <w:rStyle w:val="af4"/>
+            <w:rFonts w:ascii="Times New Roman" w:hAnsi="Times New Roman" w:cs="Times New Roman"/>
+            <w:bCs/>
+          </w:rPr>
+          <w:t>http://cufts.library.spbu.ru/CRDB/SPBGU/browse?name=rures&amp;resource_type=8</w:t>
+        </w:r>
+      </w:hyperlink>
+    </w:p>
+    <w:p>
+      <w:pPr>
+        <w:rPr>
+          <w:rFonts w:ascii="Times New Roman" w:hAnsi="Times New Roman" w:cs="Times New Roman"/>
+          <w:bCs/>
+        </w:rPr>
+      </w:pPr>
+    </w:p>
+    <w:p>
+      <w:pPr>
+        <w:rPr>
+          <w:rFonts w:ascii="Times New Roman" w:hAnsi="Times New Roman" w:cs="Times New Roman"/>
+          <w:bCs/>
+        </w:rPr>
+      </w:pPr>
+    </w:p>
+    <w:p>
+      <w:pPr>
         <w:rPr>
           <w:rFonts w:ascii="Times New Roman" w:hAnsi="Times New Roman" w:cs="Times New Roman"/>
           <w:b/>
           <w:sz w:val="32"/>
           <w:szCs w:val="32"/>
         </w:rPr>
+      </w:pPr>
+      <w:r>
+        <w:rPr>
+          <w:rFonts w:ascii="Times New Roman" w:hAnsi="Times New Roman" w:cs="Times New Roman"/>
+          <w:b/>
+          <w:sz w:val="32"/>
+          <w:szCs w:val="32"/>
+        </w:rPr>
+        <w:br w:type="page"/>
+      </w:r>
+    </w:p>
+    <w:p>
+      <w:pPr>
+        <w:rPr>
+          <w:rFonts w:ascii="Times New Roman" w:hAnsi="Times New Roman" w:cs="Times New Roman"/>
+          <w:b/>
+          <w:sz w:val="32"/>
+          <w:szCs w:val="32"/>
+        </w:rPr>
+      </w:pPr>
+      <w:r>
+        <w:rPr>
+          <w:rFonts w:ascii="Times New Roman" w:hAnsi="Times New Roman" w:cs="Times New Roman"/>
+          <w:b/>
+          <w:sz w:val="32"/>
+          <w:szCs w:val="32"/>
+        </w:rPr>
+        <w:lastRenderedPageBreak/>
         <w:t>Раздел 4. Разработчики программы</w:t>
       </w:r>
     </w:p>
@@ -16455,7 +16433,7 @@
         </w:rPr>
         <w:t xml:space="preserve">Литвинов Юрий Викторович, кандидат технических наук, доцент кафедры системного программирования, </w:t>
       </w:r>
-      <w:hyperlink r:id="rId8" w:history="1">
+      <w:hyperlink r:id="rId12" w:history="1">
         <w:r>
           <w:rPr>
             <w:rStyle w:val="af4"/>
@@ -16477,7 +16455,6 @@
         <w:rPr>
           <w:rFonts w:ascii="Times New Roman" w:hAnsi="Times New Roman" w:cs="Times New Roman"/>
         </w:rPr>
-        <w:lastRenderedPageBreak/>
         <w:t>Брыксин</w:t>
       </w:r>
       <w:proofErr w:type="spellEnd"/>
@@ -16487,7 +16464,7 @@
         </w:rPr>
         <w:t xml:space="preserve"> Тимофей Александрович, кандидат технических наук, доцент кафедры системного программирования, </w:t>
       </w:r>
-      <w:hyperlink r:id="rId9" w:history="1">
+      <w:hyperlink r:id="rId13" w:history="1">
         <w:r>
           <w:rPr>
             <w:rStyle w:val="af4"/>
@@ -16504,9 +16481,9 @@
       </w:r>
     </w:p>
     <w:sectPr>
-      <w:headerReference w:type="even" r:id="rId10"/>
-      <w:headerReference w:type="default" r:id="rId11"/>
-      <w:headerReference w:type="first" r:id="rId12"/>
+      <w:headerReference w:type="even" r:id="rId14"/>
+      <w:headerReference w:type="default" r:id="rId15"/>
+      <w:headerReference w:type="first" r:id="rId16"/>
       <w:pgSz w:w="11906" w:h="16838"/>
       <w:pgMar w:top="1134" w:right="850" w:bottom="1134" w:left="1701" w:header="708" w:footer="708" w:gutter="0"/>
       <w:cols w:space="708"/>
@@ -17367,6 +17344,119 @@
     </w:lvl>
   </w:abstractNum>
   <w:abstractNum w:abstractNumId="7" w15:restartNumberingAfterBreak="0">
+    <w:nsid w:val="0FB25812"/>
+    <w:multiLevelType w:val="hybridMultilevel"/>
+    <w:tmpl w:val="CC2AE406"/>
+    <w:lvl w:ilvl="0" w:tplc="04190001">
+      <w:start w:val="1"/>
+      <w:numFmt w:val="bullet"/>
+      <w:lvlText w:val=""/>
+      <w:lvlJc w:val="left"/>
+      <w:pPr>
+        <w:ind w:left="720" w:hanging="360"/>
+      </w:pPr>
+      <w:rPr>
+        <w:rFonts w:ascii="Symbol" w:hAnsi="Symbol" w:hint="default"/>
+      </w:rPr>
+    </w:lvl>
+    <w:lvl w:ilvl="1" w:tplc="04190003" w:tentative="1">
+      <w:start w:val="1"/>
+      <w:numFmt w:val="bullet"/>
+      <w:lvlText w:val="o"/>
+      <w:lvlJc w:val="left"/>
+      <w:pPr>
+        <w:ind w:left="1440" w:hanging="360"/>
+      </w:pPr>
+      <w:rPr>
+        <w:rFonts w:ascii="Courier New" w:hAnsi="Courier New" w:cs="Courier New" w:hint="default"/>
+      </w:rPr>
+    </w:lvl>
+    <w:lvl w:ilvl="2" w:tplc="04190005" w:tentative="1">
+      <w:start w:val="1"/>
+      <w:numFmt w:val="bullet"/>
+      <w:lvlText w:val=""/>
+      <w:lvlJc w:val="left"/>
+      <w:pPr>
+        <w:ind w:left="2160" w:hanging="360"/>
+      </w:pPr>
+      <w:rPr>
+        <w:rFonts w:ascii="Wingdings" w:hAnsi="Wingdings" w:hint="default"/>
+      </w:rPr>
+    </w:lvl>
+    <w:lvl w:ilvl="3" w:tplc="04190001" w:tentative="1">
+      <w:start w:val="1"/>
+      <w:numFmt w:val="bullet"/>
+      <w:lvlText w:val=""/>
+      <w:lvlJc w:val="left"/>
+      <w:pPr>
+        <w:ind w:left="2880" w:hanging="360"/>
+      </w:pPr>
+      <w:rPr>
+        <w:rFonts w:ascii="Symbol" w:hAnsi="Symbol" w:hint="default"/>
+      </w:rPr>
+    </w:lvl>
+    <w:lvl w:ilvl="4" w:tplc="04190003" w:tentative="1">
+      <w:start w:val="1"/>
+      <w:numFmt w:val="bullet"/>
+      <w:lvlText w:val="o"/>
+      <w:lvlJc w:val="left"/>
+      <w:pPr>
+        <w:ind w:left="3600" w:hanging="360"/>
+      </w:pPr>
+      <w:rPr>
+        <w:rFonts w:ascii="Courier New" w:hAnsi="Courier New" w:cs="Courier New" w:hint="default"/>
+      </w:rPr>
+    </w:lvl>
+    <w:lvl w:ilvl="5" w:tplc="04190005" w:tentative="1">
+      <w:start w:val="1"/>
+      <w:numFmt w:val="bullet"/>
+      <w:lvlText w:val=""/>
+      <w:lvlJc w:val="left"/>
+      <w:pPr>
+        <w:ind w:left="4320" w:hanging="360"/>
+      </w:pPr>
+      <w:rPr>
+        <w:rFonts w:ascii="Wingdings" w:hAnsi="Wingdings" w:hint="default"/>
+      </w:rPr>
+    </w:lvl>
+    <w:lvl w:ilvl="6" w:tplc="04190001" w:tentative="1">
+      <w:start w:val="1"/>
+      <w:numFmt w:val="bullet"/>
+      <w:lvlText w:val=""/>
+      <w:lvlJc w:val="left"/>
+      <w:pPr>
+        <w:ind w:left="5040" w:hanging="360"/>
+      </w:pPr>
+      <w:rPr>
+        <w:rFonts w:ascii="Symbol" w:hAnsi="Symbol" w:hint="default"/>
+      </w:rPr>
+    </w:lvl>
+    <w:lvl w:ilvl="7" w:tplc="04190003" w:tentative="1">
+      <w:start w:val="1"/>
+      <w:numFmt w:val="bullet"/>
+      <w:lvlText w:val="o"/>
+      <w:lvlJc w:val="left"/>
+      <w:pPr>
+        <w:ind w:left="5760" w:hanging="360"/>
+      </w:pPr>
+      <w:rPr>
+        <w:rFonts w:ascii="Courier New" w:hAnsi="Courier New" w:cs="Courier New" w:hint="default"/>
+      </w:rPr>
+    </w:lvl>
+    <w:lvl w:ilvl="8" w:tplc="04190005" w:tentative="1">
+      <w:start w:val="1"/>
+      <w:numFmt w:val="bullet"/>
+      <w:lvlText w:val=""/>
+      <w:lvlJc w:val="left"/>
+      <w:pPr>
+        <w:ind w:left="6480" w:hanging="360"/>
+      </w:pPr>
+      <w:rPr>
+        <w:rFonts w:ascii="Wingdings" w:hAnsi="Wingdings" w:hint="default"/>
+      </w:rPr>
+    </w:lvl>
+  </w:abstractNum>
+  <w:abstractNum w:abstractNumId="8" w15:restartNumberingAfterBreak="0">
     <w:nsid w:val="106F1448"/>
     <w:multiLevelType w:val="hybridMultilevel"/>
     <w:tmpl w:val="9F02BF0A"/>
@@ -17479,7 +17569,7 @@
       </w:rPr>
     </w:lvl>
   </w:abstractNum>
-  <w:abstractNum w:abstractNumId="8" w15:restartNumberingAfterBreak="0">
+  <w:abstractNum w:abstractNumId="9" w15:restartNumberingAfterBreak="0">
     <w:nsid w:val="129808B4"/>
     <w:multiLevelType w:val="multilevel"/>
     <w:tmpl w:val="D7383A62"/>
@@ -17592,7 +17682,7 @@
       </w:pPr>
     </w:lvl>
   </w:abstractNum>
-  <w:abstractNum w:abstractNumId="9" w15:restartNumberingAfterBreak="0">
+  <w:abstractNum w:abstractNumId="10" w15:restartNumberingAfterBreak="0">
     <w:nsid w:val="15A514BE"/>
     <w:multiLevelType w:val="multilevel"/>
     <w:tmpl w:val="D7383A62"/>
@@ -17705,7 +17795,7 @@
       </w:pPr>
     </w:lvl>
   </w:abstractNum>
-  <w:abstractNum w:abstractNumId="10" w15:restartNumberingAfterBreak="0">
+  <w:abstractNum w:abstractNumId="11" w15:restartNumberingAfterBreak="0">
     <w:nsid w:val="236A531A"/>
     <w:multiLevelType w:val="hybridMultilevel"/>
     <w:tmpl w:val="AB7EB196"/>
@@ -17818,7 +17908,7 @@
       </w:rPr>
     </w:lvl>
   </w:abstractNum>
-  <w:abstractNum w:abstractNumId="11" w15:restartNumberingAfterBreak="0">
+  <w:abstractNum w:abstractNumId="12" w15:restartNumberingAfterBreak="0">
     <w:nsid w:val="23791EB7"/>
     <w:multiLevelType w:val="hybridMultilevel"/>
     <w:tmpl w:val="F8CAE124"/>
@@ -17931,7 +18021,7 @@
       </w:rPr>
     </w:lvl>
   </w:abstractNum>
-  <w:abstractNum w:abstractNumId="12" w15:restartNumberingAfterBreak="0">
+  <w:abstractNum w:abstractNumId="13" w15:restartNumberingAfterBreak="0">
     <w:nsid w:val="24894CFD"/>
     <w:multiLevelType w:val="hybridMultilevel"/>
     <w:tmpl w:val="772C73D4"/>
@@ -18044,7 +18134,7 @@
       </w:rPr>
     </w:lvl>
   </w:abstractNum>
-  <w:abstractNum w:abstractNumId="13" w15:restartNumberingAfterBreak="0">
+  <w:abstractNum w:abstractNumId="14" w15:restartNumberingAfterBreak="0">
     <w:nsid w:val="24CA1230"/>
     <w:multiLevelType w:val="multilevel"/>
     <w:tmpl w:val="D7383A62"/>
@@ -18157,7 +18247,7 @@
       </w:pPr>
     </w:lvl>
   </w:abstractNum>
-  <w:abstractNum w:abstractNumId="14" w15:restartNumberingAfterBreak="0">
+  <w:abstractNum w:abstractNumId="15" w15:restartNumberingAfterBreak="0">
     <w:nsid w:val="2622263C"/>
     <w:multiLevelType w:val="hybridMultilevel"/>
     <w:tmpl w:val="196ED564"/>
@@ -18270,7 +18360,7 @@
       </w:rPr>
     </w:lvl>
   </w:abstractNum>
-  <w:abstractNum w:abstractNumId="15" w15:restartNumberingAfterBreak="0">
+  <w:abstractNum w:abstractNumId="16" w15:restartNumberingAfterBreak="0">
     <w:nsid w:val="2A4E2077"/>
     <w:multiLevelType w:val="multilevel"/>
     <w:tmpl w:val="D7383A62"/>
@@ -18383,7 +18473,7 @@
       </w:pPr>
     </w:lvl>
   </w:abstractNum>
-  <w:abstractNum w:abstractNumId="16" w15:restartNumberingAfterBreak="0">
+  <w:abstractNum w:abstractNumId="17" w15:restartNumberingAfterBreak="0">
     <w:nsid w:val="2B6616C1"/>
     <w:multiLevelType w:val="multilevel"/>
     <w:tmpl w:val="D7383A62"/>
@@ -18496,7 +18586,7 @@
       </w:pPr>
     </w:lvl>
   </w:abstractNum>
-  <w:abstractNum w:abstractNumId="17" w15:restartNumberingAfterBreak="0">
+  <w:abstractNum w:abstractNumId="18" w15:restartNumberingAfterBreak="0">
     <w:nsid w:val="35D60F27"/>
     <w:multiLevelType w:val="hybridMultilevel"/>
     <w:tmpl w:val="7FA2FCC4"/>
@@ -18585,7 +18675,7 @@
       </w:pPr>
     </w:lvl>
   </w:abstractNum>
-  <w:abstractNum w:abstractNumId="18" w15:restartNumberingAfterBreak="0">
+  <w:abstractNum w:abstractNumId="19" w15:restartNumberingAfterBreak="0">
     <w:nsid w:val="381C428E"/>
     <w:multiLevelType w:val="hybridMultilevel"/>
     <w:tmpl w:val="205CDC82"/>
@@ -18698,7 +18788,7 @@
       </w:rPr>
     </w:lvl>
   </w:abstractNum>
-  <w:abstractNum w:abstractNumId="19" w15:restartNumberingAfterBreak="0">
+  <w:abstractNum w:abstractNumId="20" w15:restartNumberingAfterBreak="0">
     <w:nsid w:val="39A07D39"/>
     <w:multiLevelType w:val="multilevel"/>
     <w:tmpl w:val="D7383A62"/>
@@ -18811,7 +18901,7 @@
       </w:pPr>
     </w:lvl>
   </w:abstractNum>
-  <w:abstractNum w:abstractNumId="20" w15:restartNumberingAfterBreak="0">
+  <w:abstractNum w:abstractNumId="21" w15:restartNumberingAfterBreak="0">
     <w:nsid w:val="3AC150A1"/>
     <w:multiLevelType w:val="hybridMultilevel"/>
     <w:tmpl w:val="707E3488"/>
@@ -18900,7 +18990,7 @@
       </w:pPr>
     </w:lvl>
   </w:abstractNum>
-  <w:abstractNum w:abstractNumId="21" w15:restartNumberingAfterBreak="0">
+  <w:abstractNum w:abstractNumId="22" w15:restartNumberingAfterBreak="0">
     <w:nsid w:val="3E9B0C63"/>
     <w:multiLevelType w:val="hybridMultilevel"/>
     <w:tmpl w:val="D40C46F0"/>
@@ -19013,7 +19103,120 @@
       </w:rPr>
     </w:lvl>
   </w:abstractNum>
-  <w:abstractNum w:abstractNumId="22" w15:restartNumberingAfterBreak="0">
+  <w:abstractNum w:abstractNumId="23" w15:restartNumberingAfterBreak="0">
+    <w:nsid w:val="45DE0F72"/>
+    <w:multiLevelType w:val="hybridMultilevel"/>
+    <w:tmpl w:val="5CA232A8"/>
+    <w:lvl w:ilvl="0" w:tplc="04190001">
+      <w:start w:val="1"/>
+      <w:numFmt w:val="bullet"/>
+      <w:lvlText w:val=""/>
+      <w:lvlJc w:val="left"/>
+      <w:pPr>
+        <w:ind w:left="720" w:hanging="360"/>
+      </w:pPr>
+      <w:rPr>
+        <w:rFonts w:ascii="Symbol" w:hAnsi="Symbol" w:hint="default"/>
+      </w:rPr>
+    </w:lvl>
+    <w:lvl w:ilvl="1" w:tplc="04190003" w:tentative="1">
+      <w:start w:val="1"/>
+      <w:numFmt w:val="bullet"/>
+      <w:lvlText w:val="o"/>
+      <w:lvlJc w:val="left"/>
+      <w:pPr>
+        <w:ind w:left="1440" w:hanging="360"/>
+      </w:pPr>
+      <w:rPr>
+        <w:rFonts w:ascii="Courier New" w:hAnsi="Courier New" w:cs="Courier New" w:hint="default"/>
+      </w:rPr>
+    </w:lvl>
+    <w:lvl w:ilvl="2" w:tplc="04190005" w:tentative="1">
+      <w:start w:val="1"/>
+      <w:numFmt w:val="bullet"/>
+      <w:lvlText w:val=""/>
+      <w:lvlJc w:val="left"/>
+      <w:pPr>
+        <w:ind w:left="2160" w:hanging="360"/>
+      </w:pPr>
+      <w:rPr>
+        <w:rFonts w:ascii="Wingdings" w:hAnsi="Wingdings" w:hint="default"/>
+      </w:rPr>
+    </w:lvl>
+    <w:lvl w:ilvl="3" w:tplc="04190001" w:tentative="1">
+      <w:start w:val="1"/>
+      <w:numFmt w:val="bullet"/>
+      <w:lvlText w:val=""/>
+      <w:lvlJc w:val="left"/>
+      <w:pPr>
+        <w:ind w:left="2880" w:hanging="360"/>
+      </w:pPr>
+      <w:rPr>
+        <w:rFonts w:ascii="Symbol" w:hAnsi="Symbol" w:hint="default"/>
+      </w:rPr>
+    </w:lvl>
+    <w:lvl w:ilvl="4" w:tplc="04190003" w:tentative="1">
+      <w:start w:val="1"/>
+      <w:numFmt w:val="bullet"/>
+      <w:lvlText w:val="o"/>
+      <w:lvlJc w:val="left"/>
+      <w:pPr>
+        <w:ind w:left="3600" w:hanging="360"/>
+      </w:pPr>
+      <w:rPr>
+        <w:rFonts w:ascii="Courier New" w:hAnsi="Courier New" w:cs="Courier New" w:hint="default"/>
+      </w:rPr>
+    </w:lvl>
+    <w:lvl w:ilvl="5" w:tplc="04190005" w:tentative="1">
+      <w:start w:val="1"/>
+      <w:numFmt w:val="bullet"/>
+      <w:lvlText w:val=""/>
+      <w:lvlJc w:val="left"/>
+      <w:pPr>
+        <w:ind w:left="4320" w:hanging="360"/>
+      </w:pPr>
+      <w:rPr>
+        <w:rFonts w:ascii="Wingdings" w:hAnsi="Wingdings" w:hint="default"/>
+      </w:rPr>
+    </w:lvl>
+    <w:lvl w:ilvl="6" w:tplc="04190001" w:tentative="1">
+      <w:start w:val="1"/>
+      <w:numFmt w:val="bullet"/>
+      <w:lvlText w:val=""/>
+      <w:lvlJc w:val="left"/>
+      <w:pPr>
+        <w:ind w:left="5040" w:hanging="360"/>
+      </w:pPr>
+      <w:rPr>
+        <w:rFonts w:ascii="Symbol" w:hAnsi="Symbol" w:hint="default"/>
+      </w:rPr>
+    </w:lvl>
+    <w:lvl w:ilvl="7" w:tplc="04190003" w:tentative="1">
+      <w:start w:val="1"/>
+      <w:numFmt w:val="bullet"/>
+      <w:lvlText w:val="o"/>
+      <w:lvlJc w:val="left"/>
+      <w:pPr>
+        <w:ind w:left="5760" w:hanging="360"/>
+      </w:pPr>
+      <w:rPr>
+        <w:rFonts w:ascii="Courier New" w:hAnsi="Courier New" w:cs="Courier New" w:hint="default"/>
+      </w:rPr>
+    </w:lvl>
+    <w:lvl w:ilvl="8" w:tplc="04190005" w:tentative="1">
+      <w:start w:val="1"/>
+      <w:numFmt w:val="bullet"/>
+      <w:lvlText w:val=""/>
+      <w:lvlJc w:val="left"/>
+      <w:pPr>
+        <w:ind w:left="6480" w:hanging="360"/>
+      </w:pPr>
+      <w:rPr>
+        <w:rFonts w:ascii="Wingdings" w:hAnsi="Wingdings" w:hint="default"/>
+      </w:rPr>
+    </w:lvl>
+  </w:abstractNum>
+  <w:abstractNum w:abstractNumId="24" w15:restartNumberingAfterBreak="0">
     <w:nsid w:val="47C1682F"/>
     <w:multiLevelType w:val="multilevel"/>
     <w:tmpl w:val="D7383A62"/>
@@ -19126,7 +19329,7 @@
       </w:pPr>
     </w:lvl>
   </w:abstractNum>
-  <w:abstractNum w:abstractNumId="23" w15:restartNumberingAfterBreak="0">
+  <w:abstractNum w:abstractNumId="25" w15:restartNumberingAfterBreak="0">
     <w:nsid w:val="486227ED"/>
     <w:multiLevelType w:val="hybridMultilevel"/>
     <w:tmpl w:val="81369D16"/>
@@ -19212,7 +19415,7 @@
       </w:pPr>
     </w:lvl>
   </w:abstractNum>
-  <w:abstractNum w:abstractNumId="24" w15:restartNumberingAfterBreak="0">
+  <w:abstractNum w:abstractNumId="26" w15:restartNumberingAfterBreak="0">
     <w:nsid w:val="4DF91526"/>
     <w:multiLevelType w:val="multilevel"/>
     <w:tmpl w:val="D7383A62"/>
@@ -19325,7 +19528,7 @@
       </w:pPr>
     </w:lvl>
   </w:abstractNum>
-  <w:abstractNum w:abstractNumId="25" w15:restartNumberingAfterBreak="0">
+  <w:abstractNum w:abstractNumId="27" w15:restartNumberingAfterBreak="0">
     <w:nsid w:val="517F2C6F"/>
     <w:multiLevelType w:val="multilevel"/>
     <w:tmpl w:val="D7383A62"/>
@@ -19438,7 +19641,7 @@
       </w:pPr>
     </w:lvl>
   </w:abstractNum>
-  <w:abstractNum w:abstractNumId="26" w15:restartNumberingAfterBreak="0">
+  <w:abstractNum w:abstractNumId="28" w15:restartNumberingAfterBreak="0">
     <w:nsid w:val="51FD166E"/>
     <w:multiLevelType w:val="hybridMultilevel"/>
     <w:tmpl w:val="4B24F512"/>
@@ -19551,7 +19754,7 @@
       </w:rPr>
     </w:lvl>
   </w:abstractNum>
-  <w:abstractNum w:abstractNumId="27" w15:restartNumberingAfterBreak="0">
+  <w:abstractNum w:abstractNumId="29" w15:restartNumberingAfterBreak="0">
     <w:nsid w:val="543370EF"/>
     <w:multiLevelType w:val="hybridMultilevel"/>
     <w:tmpl w:val="962CB246"/>
@@ -19637,7 +19840,7 @@
       </w:pPr>
     </w:lvl>
   </w:abstractNum>
-  <w:abstractNum w:abstractNumId="28" w15:restartNumberingAfterBreak="0">
+  <w:abstractNum w:abstractNumId="30" w15:restartNumberingAfterBreak="0">
     <w:nsid w:val="5602514A"/>
     <w:multiLevelType w:val="multilevel"/>
     <w:tmpl w:val="D7383A62"/>
@@ -19750,7 +19953,7 @@
       </w:pPr>
     </w:lvl>
   </w:abstractNum>
-  <w:abstractNum w:abstractNumId="29" w15:restartNumberingAfterBreak="0">
+  <w:abstractNum w:abstractNumId="31" w15:restartNumberingAfterBreak="0">
     <w:nsid w:val="59625206"/>
     <w:multiLevelType w:val="multilevel"/>
     <w:tmpl w:val="D7383A62"/>
@@ -19863,7 +20066,7 @@
       </w:pPr>
     </w:lvl>
   </w:abstractNum>
-  <w:abstractNum w:abstractNumId="30" w15:restartNumberingAfterBreak="0">
+  <w:abstractNum w:abstractNumId="32" w15:restartNumberingAfterBreak="0">
     <w:nsid w:val="609F0FFF"/>
     <w:multiLevelType w:val="multilevel"/>
     <w:tmpl w:val="D7383A62"/>
@@ -19976,7 +20179,7 @@
       </w:pPr>
     </w:lvl>
   </w:abstractNum>
-  <w:abstractNum w:abstractNumId="31" w15:restartNumberingAfterBreak="0">
+  <w:abstractNum w:abstractNumId="33" w15:restartNumberingAfterBreak="0">
     <w:nsid w:val="66C54F9C"/>
     <w:multiLevelType w:val="hybridMultilevel"/>
     <w:tmpl w:val="CB921994"/>
@@ -20089,7 +20292,7 @@
       </w:rPr>
     </w:lvl>
   </w:abstractNum>
-  <w:abstractNum w:abstractNumId="32" w15:restartNumberingAfterBreak="0">
+  <w:abstractNum w:abstractNumId="34" w15:restartNumberingAfterBreak="0">
     <w:nsid w:val="698A155E"/>
     <w:multiLevelType w:val="multilevel"/>
     <w:tmpl w:val="D7383A62"/>
@@ -20202,7 +20405,7 @@
       </w:pPr>
     </w:lvl>
   </w:abstractNum>
-  <w:abstractNum w:abstractNumId="33" w15:restartNumberingAfterBreak="0">
+  <w:abstractNum w:abstractNumId="35" w15:restartNumberingAfterBreak="0">
     <w:nsid w:val="6A25646B"/>
     <w:multiLevelType w:val="hybridMultilevel"/>
     <w:tmpl w:val="81369D16"/>
@@ -20288,7 +20491,7 @@
       </w:pPr>
     </w:lvl>
   </w:abstractNum>
-  <w:abstractNum w:abstractNumId="34" w15:restartNumberingAfterBreak="0">
+  <w:abstractNum w:abstractNumId="36" w15:restartNumberingAfterBreak="0">
     <w:nsid w:val="6B9869D5"/>
     <w:multiLevelType w:val="hybridMultilevel"/>
     <w:tmpl w:val="A7608C2E"/>
@@ -20401,7 +20604,7 @@
       </w:rPr>
     </w:lvl>
   </w:abstractNum>
-  <w:abstractNum w:abstractNumId="35" w15:restartNumberingAfterBreak="0">
+  <w:abstractNum w:abstractNumId="37" w15:restartNumberingAfterBreak="0">
     <w:nsid w:val="713E28C8"/>
     <w:multiLevelType w:val="hybridMultilevel"/>
     <w:tmpl w:val="707E3488"/>
@@ -20490,7 +20693,7 @@
       </w:pPr>
     </w:lvl>
   </w:abstractNum>
-  <w:abstractNum w:abstractNumId="36" w15:restartNumberingAfterBreak="0">
+  <w:abstractNum w:abstractNumId="38" w15:restartNumberingAfterBreak="0">
     <w:nsid w:val="71DF3DA0"/>
     <w:multiLevelType w:val="hybridMultilevel"/>
     <w:tmpl w:val="DC428D24"/>
@@ -20603,7 +20806,7 @@
       </w:rPr>
     </w:lvl>
   </w:abstractNum>
-  <w:abstractNum w:abstractNumId="37" w15:restartNumberingAfterBreak="0">
+  <w:abstractNum w:abstractNumId="39" w15:restartNumberingAfterBreak="0">
     <w:nsid w:val="72FF7458"/>
     <w:multiLevelType w:val="hybridMultilevel"/>
     <w:tmpl w:val="53EAB142"/>
@@ -20716,7 +20919,7 @@
       </w:rPr>
     </w:lvl>
   </w:abstractNum>
-  <w:abstractNum w:abstractNumId="38" w15:restartNumberingAfterBreak="0">
+  <w:abstractNum w:abstractNumId="40" w15:restartNumberingAfterBreak="0">
     <w:nsid w:val="75A17DB6"/>
     <w:multiLevelType w:val="hybridMultilevel"/>
     <w:tmpl w:val="13224078"/>
@@ -20805,7 +21008,7 @@
       </w:pPr>
     </w:lvl>
   </w:abstractNum>
-  <w:abstractNum w:abstractNumId="39" w15:restartNumberingAfterBreak="0">
+  <w:abstractNum w:abstractNumId="41" w15:restartNumberingAfterBreak="0">
     <w:nsid w:val="77F37F47"/>
     <w:multiLevelType w:val="multilevel"/>
     <w:tmpl w:val="D7383A62"/>
@@ -20918,7 +21121,7 @@
       </w:pPr>
     </w:lvl>
   </w:abstractNum>
-  <w:abstractNum w:abstractNumId="40" w15:restartNumberingAfterBreak="0">
+  <w:abstractNum w:abstractNumId="42" w15:restartNumberingAfterBreak="0">
     <w:nsid w:val="7B787F6E"/>
     <w:multiLevelType w:val="multilevel"/>
     <w:tmpl w:val="D7383A62"/>
@@ -21031,7 +21234,7 @@
       </w:pPr>
     </w:lvl>
   </w:abstractNum>
-  <w:abstractNum w:abstractNumId="41" w15:restartNumberingAfterBreak="0">
+  <w:abstractNum w:abstractNumId="43" w15:restartNumberingAfterBreak="0">
     <w:nsid w:val="7BC6398C"/>
     <w:multiLevelType w:val="hybridMultilevel"/>
     <w:tmpl w:val="E0D4B22A"/>
@@ -21144,7 +21347,7 @@
       </w:rPr>
     </w:lvl>
   </w:abstractNum>
-  <w:abstractNum w:abstractNumId="42" w15:restartNumberingAfterBreak="0">
+  <w:abstractNum w:abstractNumId="44" w15:restartNumberingAfterBreak="0">
     <w:nsid w:val="7EA97297"/>
     <w:multiLevelType w:val="hybridMultilevel"/>
     <w:tmpl w:val="DCF64B4C"/>
@@ -21258,100 +21461,100 @@
     </w:lvl>
   </w:abstractNum>
   <w:num w:numId="1">
-    <w:abstractNumId w:val="40"/>
+    <w:abstractNumId w:val="42"/>
   </w:num>
   <w:num w:numId="2">
-    <w:abstractNumId w:val="24"/>
+    <w:abstractNumId w:val="26"/>
   </w:num>
   <w:num w:numId="3">
-    <w:abstractNumId w:val="8"/>
+    <w:abstractNumId w:val="9"/>
   </w:num>
   <w:num w:numId="4">
-    <w:abstractNumId w:val="22"/>
+    <w:abstractNumId w:val="24"/>
   </w:num>
   <w:num w:numId="5">
     <w:abstractNumId w:val="4"/>
   </w:num>
   <w:num w:numId="6">
-    <w:abstractNumId w:val="25"/>
+    <w:abstractNumId w:val="27"/>
   </w:num>
   <w:num w:numId="7">
-    <w:abstractNumId w:val="29"/>
+    <w:abstractNumId w:val="31"/>
   </w:num>
   <w:num w:numId="8">
-    <w:abstractNumId w:val="39"/>
+    <w:abstractNumId w:val="41"/>
   </w:num>
   <w:num w:numId="9">
-    <w:abstractNumId w:val="13"/>
+    <w:abstractNumId w:val="14"/>
   </w:num>
   <w:num w:numId="10">
-    <w:abstractNumId w:val="30"/>
+    <w:abstractNumId w:val="32"/>
   </w:num>
   <w:num w:numId="11">
     <w:abstractNumId w:val="2"/>
   </w:num>
   <w:num w:numId="12">
-    <w:abstractNumId w:val="15"/>
+    <w:abstractNumId w:val="16"/>
   </w:num>
   <w:num w:numId="13">
-    <w:abstractNumId w:val="32"/>
+    <w:abstractNumId w:val="34"/>
   </w:num>
   <w:num w:numId="14">
-    <w:abstractNumId w:val="19"/>
+    <w:abstractNumId w:val="20"/>
   </w:num>
   <w:num w:numId="15">
     <w:abstractNumId w:val="6"/>
   </w:num>
   <w:num w:numId="16">
-    <w:abstractNumId w:val="38"/>
+    <w:abstractNumId w:val="40"/>
   </w:num>
   <w:num w:numId="17">
-    <w:abstractNumId w:val="42"/>
+    <w:abstractNumId w:val="44"/>
   </w:num>
   <w:num w:numId="18">
-    <w:abstractNumId w:val="17"/>
+    <w:abstractNumId w:val="18"/>
   </w:num>
   <w:num w:numId="19">
-    <w:abstractNumId w:val="35"/>
+    <w:abstractNumId w:val="37"/>
   </w:num>
   <w:num w:numId="20">
-    <w:abstractNumId w:val="20"/>
+    <w:abstractNumId w:val="21"/>
   </w:num>
   <w:num w:numId="21">
     <w:abstractNumId w:val="1"/>
   </w:num>
   <w:num w:numId="22">
-    <w:abstractNumId w:val="9"/>
+    <w:abstractNumId w:val="10"/>
   </w:num>
   <w:num w:numId="23">
-    <w:abstractNumId w:val="31"/>
+    <w:abstractNumId w:val="33"/>
   </w:num>
   <w:num w:numId="24">
-    <w:abstractNumId w:val="37"/>
+    <w:abstractNumId w:val="39"/>
   </w:num>
   <w:num w:numId="25">
-    <w:abstractNumId w:val="14"/>
+    <w:abstractNumId w:val="15"/>
   </w:num>
   <w:num w:numId="26">
-    <w:abstractNumId w:val="34"/>
+    <w:abstractNumId w:val="36"/>
   </w:num>
   <w:num w:numId="27">
-    <w:abstractNumId w:val="23"/>
+    <w:abstractNumId w:val="25"/>
   </w:num>
   <w:num w:numId="28">
-    <w:abstractNumId w:val="33"/>
+    <w:abstractNumId w:val="35"/>
   </w:num>
   <w:num w:numId="29">
-    <w:abstractNumId w:val="7"/>
+    <w:abstractNumId w:val="8"/>
   </w:num>
   <w:num w:numId="30">
-    <w:abstractNumId w:val="21"/>
+    <w:abstractNumId w:val="22"/>
   </w:num>
   <w:num w:numId="31">
-    <w:abstractNumId w:val="16"/>
+    <w:abstractNumId w:val="17"/>
   </w:num>
   <w:num w:numId="32">
-    <w:abstractNumId w:val="28"/>
+    <w:abstractNumId w:val="30"/>
   </w:num>
   <w:num w:numId="33">
     <w:abstractNumId w:val="3"/>
@@ -21360,31 +21563,37 @@
     <w:abstractNumId w:val="0"/>
   </w:num>
   <w:num w:numId="35">
-    <w:abstractNumId w:val="18"/>
+    <w:abstractNumId w:val="19"/>
   </w:num>
   <w:num w:numId="36">
-    <w:abstractNumId w:val="10"/>
+    <w:abstractNumId w:val="11"/>
   </w:num>
   <w:num w:numId="37">
+    <w:abstractNumId w:val="13"/>
+  </w:num>
+  <w:num w:numId="38">
     <w:abstractNumId w:val="12"/>
   </w:num>
-  <w:num w:numId="38">
-    <w:abstractNumId w:val="11"/>
-  </w:num>
   <w:num w:numId="39">
-    <w:abstractNumId w:val="41"/>
+    <w:abstractNumId w:val="43"/>
   </w:num>
   <w:num w:numId="40">
-    <w:abstractNumId w:val="36"/>
+    <w:abstractNumId w:val="38"/>
   </w:num>
   <w:num w:numId="41">
-    <w:abstractNumId w:val="26"/>
+    <w:abstractNumId w:val="28"/>
   </w:num>
   <w:num w:numId="42">
-    <w:abstractNumId w:val="27"/>
+    <w:abstractNumId w:val="29"/>
   </w:num>
   <w:num w:numId="43">
     <w:abstractNumId w:val="5"/>
+  </w:num>
+  <w:num w:numId="44">
+    <w:abstractNumId w:val="23"/>
+  </w:num>
+  <w:num w:numId="45">
+    <w:abstractNumId w:val="7"/>
   </w:num>
 </w:numbering>
 </file>

</xml_diff>